<commit_message>
preliminary git of CP2 Backend functionality and tests thereof
</commit_message>
<xml_diff>
--- a/docs/WIP/CP1/CP01_v1.2.docx
+++ b/docs/WIP/CP1/CP01_v1.2.docx
@@ -28,6 +28,7 @@
           <w:b w:val="0"/>
         </w:rPr>
       </w:pPr>
+      <w:proofErr w:type="gramStart"/>
       <w:r>
         <w:rPr>
           <w:b w:val="0"/>
@@ -35,6 +36,7 @@
         </w:rPr>
         <w:t>for</w:t>
       </w:r>
+      <w:proofErr w:type="gramEnd"/>
       <w:r>
         <w:rPr>
           <w:b w:val="0"/>
@@ -46,12 +48,20 @@
         <w:rPr>
           <w:b w:val="0"/>
         </w:rPr>
-        <w:t>Project Staffr</w:t>
-      </w:r>
+        <w:t xml:space="preserve">Project </w:t>
+      </w:r>
+      <w:proofErr w:type="spellStart"/>
       <w:r>
         <w:rPr>
           <w:b w:val="0"/>
         </w:rPr>
+        <w:t>Staffr</w:t>
+      </w:r>
+      <w:proofErr w:type="spellEnd"/>
+      <w:r>
+        <w:rPr>
+          <w:b w:val="0"/>
+        </w:rPr>
         <w:br/>
       </w:r>
     </w:p>
@@ -71,12 +81,28 @@
       <w:r>
         <w:br/>
       </w:r>
+      <w:proofErr w:type="spellStart"/>
       <w:r>
         <w:rPr>
           <w:b w:val="0"/>
         </w:rPr>
-        <w:t>Kryštof Sýkora</w:t>
-      </w:r>
+        <w:t>Kryštof</w:t>
+      </w:r>
+      <w:proofErr w:type="spellEnd"/>
+      <w:r>
+        <w:rPr>
+          <w:b w:val="0"/>
+        </w:rPr>
+        <w:t xml:space="preserve"> </w:t>
+      </w:r>
+      <w:proofErr w:type="spellStart"/>
+      <w:r>
+        <w:rPr>
+          <w:b w:val="0"/>
+        </w:rPr>
+        <w:t>Sýkora</w:t>
+      </w:r>
+      <w:proofErr w:type="spellEnd"/>
       <w:r>
         <w:rPr>
           <w:b w:val="0"/>
@@ -117,7 +143,7 @@
         <w:rPr>
           <w:b w:val="0"/>
         </w:rPr>
-        <w:t>0</w:t>
+        <w:t>2</w:t>
       </w:r>
       <w:r>
         <w:rPr>
@@ -126,13 +152,18 @@
         <w:br/>
       </w:r>
       <w:r>
+        <w:t>26</w:t>
+      </w:r>
+      <w:bookmarkStart w:id="0" w:name="_GoBack"/>
+      <w:bookmarkEnd w:id="0"/>
+      <w:r>
+        <w:t xml:space="preserve">. </w:t>
+      </w:r>
+      <w:r>
         <w:t>1</w:t>
       </w:r>
       <w:r>
-        <w:t xml:space="preserve">. </w:t>
-      </w:r>
-      <w:r>
-        <w:t>10</w:t>
+        <w:t>1</w:t>
       </w:r>
       <w:r>
         <w:t>. 201</w:t>
@@ -162,16 +193,16 @@
       <w:pPr>
         <w:pStyle w:val="TOCEntry"/>
       </w:pPr>
-      <w:bookmarkStart w:id="0" w:name="_Toc344877432"/>
-      <w:bookmarkStart w:id="1" w:name="_Toc344879822"/>
-      <w:bookmarkStart w:id="2" w:name="_Toc346508722"/>
-      <w:bookmarkStart w:id="3" w:name="_Toc346508952"/>
-      <w:bookmarkStart w:id="4" w:name="_Toc346509227"/>
-      <w:bookmarkEnd w:id="0"/>
+      <w:bookmarkStart w:id="1" w:name="_Toc344877432"/>
+      <w:bookmarkStart w:id="2" w:name="_Toc344879822"/>
+      <w:bookmarkStart w:id="3" w:name="_Toc346508722"/>
+      <w:bookmarkStart w:id="4" w:name="_Toc346508952"/>
+      <w:bookmarkStart w:id="5" w:name="_Toc346509227"/>
       <w:bookmarkEnd w:id="1"/>
       <w:bookmarkEnd w:id="2"/>
       <w:bookmarkEnd w:id="3"/>
       <w:bookmarkEnd w:id="4"/>
+      <w:bookmarkEnd w:id="5"/>
       <w:r>
         <w:lastRenderedPageBreak/>
         <w:t>Table of Contents</w:t>
@@ -2115,18 +2146,25 @@
               <w:spacing w:before="40" w:after="40"/>
               <w:jc w:val="center"/>
             </w:pPr>
+            <w:proofErr w:type="spellStart"/>
             <w:r>
               <w:t>K</w:t>
             </w:r>
             <w:r>
-              <w:t xml:space="preserve">ryštof </w:t>
+              <w:t>ryštof</w:t>
             </w:r>
+            <w:proofErr w:type="spellEnd"/>
+            <w:r>
+              <w:t xml:space="preserve"> </w:t>
+            </w:r>
+            <w:proofErr w:type="spellStart"/>
             <w:r>
               <w:t>S</w:t>
             </w:r>
             <w:r>
               <w:t>ýkora</w:t>
             </w:r>
+            <w:proofErr w:type="spellEnd"/>
           </w:p>
         </w:tc>
         <w:tc>
@@ -2449,9 +2487,19 @@
               <w:spacing w:before="40" w:after="40"/>
               <w:jc w:val="center"/>
             </w:pPr>
+            <w:proofErr w:type="spellStart"/>
             <w:r>
-              <w:t>Kryštof Sýkora</w:t>
+              <w:t>Kryštof</w:t>
             </w:r>
+            <w:proofErr w:type="spellEnd"/>
+            <w:r>
+              <w:t xml:space="preserve"> </w:t>
+            </w:r>
+            <w:proofErr w:type="spellStart"/>
+            <w:r>
+              <w:t>Sýkora</w:t>
+            </w:r>
+            <w:proofErr w:type="spellEnd"/>
           </w:p>
         </w:tc>
         <w:tc>
@@ -2565,9 +2613,11 @@
             <w:pPr>
               <w:spacing w:before="40" w:after="40"/>
             </w:pPr>
+            <w:proofErr w:type="spellStart"/>
             <w:r>
               <w:t>Revison</w:t>
             </w:r>
+            <w:proofErr w:type="spellEnd"/>
           </w:p>
         </w:tc>
         <w:tc>
@@ -2678,9 +2728,11 @@
                 <w:lang w:val="cs-CZ"/>
               </w:rPr>
             </w:pPr>
+            <w:proofErr w:type="spellStart"/>
             <w:r>
               <w:t>Kry</w:t>
             </w:r>
+            <w:proofErr w:type="spellEnd"/>
             <w:r>
               <w:rPr>
                 <w:lang w:val="cs-CZ"/>
@@ -2880,26 +2932,26 @@
       <w:pPr>
         <w:pStyle w:val="Heading1"/>
       </w:pPr>
-      <w:bookmarkStart w:id="5" w:name="_Toc439994665"/>
-      <w:bookmarkStart w:id="6" w:name="_Toc499501958"/>
+      <w:bookmarkStart w:id="6" w:name="_Toc439994665"/>
+      <w:bookmarkStart w:id="7" w:name="_Toc499501958"/>
       <w:r>
         <w:lastRenderedPageBreak/>
         <w:t>Introduction</w:t>
       </w:r>
-      <w:bookmarkEnd w:id="5"/>
       <w:bookmarkEnd w:id="6"/>
+      <w:bookmarkEnd w:id="7"/>
     </w:p>
     <w:p>
       <w:pPr>
         <w:pStyle w:val="Heading2"/>
       </w:pPr>
-      <w:bookmarkStart w:id="7" w:name="_Toc439994667"/>
-      <w:bookmarkStart w:id="8" w:name="_Toc499501959"/>
+      <w:bookmarkStart w:id="8" w:name="_Toc439994667"/>
+      <w:bookmarkStart w:id="9" w:name="_Toc499501959"/>
       <w:r>
         <w:t>Purpose</w:t>
       </w:r>
-      <w:bookmarkEnd w:id="7"/>
       <w:bookmarkEnd w:id="8"/>
+      <w:bookmarkEnd w:id="9"/>
       <w:r>
         <w:t xml:space="preserve"> </w:t>
       </w:r>
@@ -2921,19 +2973,41 @@
         <w:rPr>
           <w:i w:val="0"/>
         </w:rPr>
-        <w:t xml:space="preserve"> and ReactJS</w:t>
-      </w:r>
-      <w:r>
-        <w:rPr>
-          <w:i w:val="0"/>
-        </w:rPr>
-        <w:t xml:space="preserve"> based Maven co</w:t>
-      </w:r>
-      <w:r>
-        <w:rPr>
-          <w:i w:val="0"/>
-        </w:rPr>
-        <w:t>mpilable program that allows for staff administration to a company representative with appropriate rights</w:t>
+        <w:t xml:space="preserve"> and </w:t>
+      </w:r>
+      <w:proofErr w:type="spellStart"/>
+      <w:r>
+        <w:rPr>
+          <w:i w:val="0"/>
+        </w:rPr>
+        <w:t>ReactJS</w:t>
+      </w:r>
+      <w:proofErr w:type="spellEnd"/>
+      <w:r>
+        <w:rPr>
+          <w:i w:val="0"/>
+        </w:rPr>
+        <w:t xml:space="preserve"> based Maven </w:t>
+      </w:r>
+      <w:proofErr w:type="spellStart"/>
+      <w:r>
+        <w:rPr>
+          <w:i w:val="0"/>
+        </w:rPr>
+        <w:t>co</w:t>
+      </w:r>
+      <w:r>
+        <w:rPr>
+          <w:i w:val="0"/>
+        </w:rPr>
+        <w:t>mpilable</w:t>
+      </w:r>
+      <w:proofErr w:type="spellEnd"/>
+      <w:r>
+        <w:rPr>
+          <w:i w:val="0"/>
+        </w:rPr>
+        <w:t xml:space="preserve"> program that allows for staff administration to a company representative with appropriate rights</w:t>
       </w:r>
       <w:r>
         <w:rPr>
@@ -2990,13 +3064,13 @@
       <w:pPr>
         <w:pStyle w:val="Heading2"/>
       </w:pPr>
-      <w:bookmarkStart w:id="9" w:name="_Toc439994669"/>
-      <w:bookmarkStart w:id="10" w:name="_Toc499501960"/>
+      <w:bookmarkStart w:id="10" w:name="_Toc439994669"/>
+      <w:bookmarkStart w:id="11" w:name="_Toc499501960"/>
       <w:r>
         <w:t>Intended Audience and Reading Suggestions</w:t>
       </w:r>
-      <w:bookmarkEnd w:id="9"/>
       <w:bookmarkEnd w:id="10"/>
+      <w:bookmarkEnd w:id="11"/>
     </w:p>
     <w:p>
       <w:pPr>
@@ -3011,12 +3085,14 @@
         </w:rPr>
         <w:t xml:space="preserve">This document is intended for anyone interested to learn about the concepts and architecture used in the </w:t>
       </w:r>
+      <w:proofErr w:type="spellStart"/>
       <w:r>
         <w:rPr>
           <w:i w:val="0"/>
         </w:rPr>
         <w:t>Staffr</w:t>
       </w:r>
+      <w:proofErr w:type="spellEnd"/>
       <w:r>
         <w:rPr>
           <w:i w:val="0"/>
@@ -3033,7 +3109,7 @@
           <w:sz w:val="36"/>
         </w:rPr>
       </w:pPr>
-      <w:bookmarkStart w:id="11" w:name="_Toc439994673"/>
+      <w:bookmarkStart w:id="12" w:name="_Toc439994673"/>
       <w:r>
         <w:br w:type="page"/>
       </w:r>
@@ -3042,25 +3118,25 @@
       <w:pPr>
         <w:pStyle w:val="Heading1"/>
       </w:pPr>
-      <w:bookmarkStart w:id="12" w:name="_Toc499501961"/>
+      <w:bookmarkStart w:id="13" w:name="_Toc499501961"/>
       <w:r>
         <w:lastRenderedPageBreak/>
         <w:t>Overall Description</w:t>
       </w:r>
-      <w:bookmarkEnd w:id="11"/>
       <w:bookmarkEnd w:id="12"/>
+      <w:bookmarkEnd w:id="13"/>
     </w:p>
     <w:p>
       <w:pPr>
         <w:pStyle w:val="Heading2"/>
       </w:pPr>
-      <w:bookmarkStart w:id="13" w:name="_Toc439994674"/>
-      <w:bookmarkStart w:id="14" w:name="_Toc499501962"/>
+      <w:bookmarkStart w:id="14" w:name="_Toc439994674"/>
+      <w:bookmarkStart w:id="15" w:name="_Toc499501962"/>
       <w:r>
         <w:t>Product Perspective</w:t>
       </w:r>
-      <w:bookmarkEnd w:id="13"/>
       <w:bookmarkEnd w:id="14"/>
+      <w:bookmarkEnd w:id="15"/>
     </w:p>
     <w:p>
       <w:pPr>
@@ -3112,13 +3188,13 @@
       <w:pPr>
         <w:pStyle w:val="Heading2"/>
       </w:pPr>
-      <w:bookmarkStart w:id="15" w:name="_Toc439994675"/>
-      <w:bookmarkStart w:id="16" w:name="_Toc499501963"/>
+      <w:bookmarkStart w:id="16" w:name="_Toc439994675"/>
+      <w:bookmarkStart w:id="17" w:name="_Toc499501963"/>
       <w:r>
         <w:t>Product Functions</w:t>
       </w:r>
-      <w:bookmarkEnd w:id="15"/>
       <w:bookmarkEnd w:id="16"/>
+      <w:bookmarkEnd w:id="17"/>
     </w:p>
     <w:p>
       <w:pPr>
@@ -3147,8 +3223,18 @@
           <w:sz w:val="22"/>
           <w:lang w:val="cs-CZ"/>
         </w:rPr>
-        <w:t>User roles</w:t>
-      </w:r>
+        <w:t xml:space="preserve">User </w:t>
+      </w:r>
+      <w:proofErr w:type="spellStart"/>
+      <w:r>
+        <w:rPr>
+          <w:rFonts w:ascii="Arial" w:hAnsi="Arial" w:cs="Arial"/>
+          <w:sz w:val="22"/>
+          <w:lang w:val="cs-CZ"/>
+        </w:rPr>
+        <w:t>roles</w:t>
+      </w:r>
+      <w:proofErr w:type="spellEnd"/>
     </w:p>
     <w:p>
       <w:pPr>
@@ -3163,13 +3249,167 @@
           <w:lang w:val="cs-CZ"/>
         </w:rPr>
       </w:pPr>
-      <w:r>
-        <w:rPr>
-          <w:rFonts w:ascii="Arial" w:hAnsi="Arial" w:cs="Arial"/>
-          <w:sz w:val="22"/>
-          <w:lang w:val="cs-CZ"/>
-        </w:rPr>
-        <w:t>There are to be three levels of user power within the system:</w:t>
+      <w:proofErr w:type="spellStart"/>
+      <w:r>
+        <w:rPr>
+          <w:rFonts w:ascii="Arial" w:hAnsi="Arial" w:cs="Arial"/>
+          <w:sz w:val="22"/>
+          <w:lang w:val="cs-CZ"/>
+        </w:rPr>
+        <w:t>There</w:t>
+      </w:r>
+      <w:proofErr w:type="spellEnd"/>
+      <w:r>
+        <w:rPr>
+          <w:rFonts w:ascii="Arial" w:hAnsi="Arial" w:cs="Arial"/>
+          <w:sz w:val="22"/>
+          <w:lang w:val="cs-CZ"/>
+        </w:rPr>
+        <w:t xml:space="preserve"> are to </w:t>
+      </w:r>
+      <w:proofErr w:type="spellStart"/>
+      <w:r>
+        <w:rPr>
+          <w:rFonts w:ascii="Arial" w:hAnsi="Arial" w:cs="Arial"/>
+          <w:sz w:val="22"/>
+          <w:lang w:val="cs-CZ"/>
+        </w:rPr>
+        <w:t>be</w:t>
+      </w:r>
+      <w:proofErr w:type="spellEnd"/>
+      <w:r>
+        <w:rPr>
+          <w:rFonts w:ascii="Arial" w:hAnsi="Arial" w:cs="Arial"/>
+          <w:sz w:val="22"/>
+          <w:lang w:val="cs-CZ"/>
+        </w:rPr>
+        <w:t xml:space="preserve"> </w:t>
+      </w:r>
+      <w:proofErr w:type="spellStart"/>
+      <w:r>
+        <w:rPr>
+          <w:rFonts w:ascii="Arial" w:hAnsi="Arial" w:cs="Arial"/>
+          <w:sz w:val="22"/>
+          <w:lang w:val="cs-CZ"/>
+        </w:rPr>
+        <w:t>three</w:t>
+      </w:r>
+      <w:proofErr w:type="spellEnd"/>
+      <w:r>
+        <w:rPr>
+          <w:rFonts w:ascii="Arial" w:hAnsi="Arial" w:cs="Arial"/>
+          <w:sz w:val="22"/>
+          <w:lang w:val="cs-CZ"/>
+        </w:rPr>
+        <w:t xml:space="preserve"> </w:t>
+      </w:r>
+      <w:proofErr w:type="spellStart"/>
+      <w:r>
+        <w:rPr>
+          <w:rFonts w:ascii="Arial" w:hAnsi="Arial" w:cs="Arial"/>
+          <w:sz w:val="22"/>
+          <w:lang w:val="cs-CZ"/>
+        </w:rPr>
+        <w:t>levels</w:t>
+      </w:r>
+      <w:proofErr w:type="spellEnd"/>
+      <w:r>
+        <w:rPr>
+          <w:rFonts w:ascii="Arial" w:hAnsi="Arial" w:cs="Arial"/>
+          <w:sz w:val="22"/>
+          <w:lang w:val="cs-CZ"/>
+        </w:rPr>
+        <w:t xml:space="preserve"> </w:t>
+      </w:r>
+      <w:proofErr w:type="spellStart"/>
+      <w:r>
+        <w:rPr>
+          <w:rFonts w:ascii="Arial" w:hAnsi="Arial" w:cs="Arial"/>
+          <w:sz w:val="22"/>
+          <w:lang w:val="cs-CZ"/>
+        </w:rPr>
+        <w:t>of</w:t>
+      </w:r>
+      <w:proofErr w:type="spellEnd"/>
+      <w:r>
+        <w:rPr>
+          <w:rFonts w:ascii="Arial" w:hAnsi="Arial" w:cs="Arial"/>
+          <w:sz w:val="22"/>
+          <w:lang w:val="cs-CZ"/>
+        </w:rPr>
+        <w:t xml:space="preserve"> user </w:t>
+      </w:r>
+      <w:proofErr w:type="spellStart"/>
+      <w:r>
+        <w:rPr>
+          <w:rFonts w:ascii="Arial" w:hAnsi="Arial" w:cs="Arial"/>
+          <w:sz w:val="22"/>
+          <w:lang w:val="cs-CZ"/>
+        </w:rPr>
+        <w:t>power</w:t>
+      </w:r>
+      <w:proofErr w:type="spellEnd"/>
+      <w:r>
+        <w:rPr>
+          <w:rFonts w:ascii="Arial" w:hAnsi="Arial" w:cs="Arial"/>
+          <w:sz w:val="22"/>
+          <w:lang w:val="cs-CZ"/>
+        </w:rPr>
+        <w:t xml:space="preserve"> </w:t>
+      </w:r>
+      <w:proofErr w:type="spellStart"/>
+      <w:r>
+        <w:rPr>
+          <w:rFonts w:ascii="Arial" w:hAnsi="Arial" w:cs="Arial"/>
+          <w:sz w:val="22"/>
+          <w:lang w:val="cs-CZ"/>
+        </w:rPr>
+        <w:t>within</w:t>
+      </w:r>
+      <w:proofErr w:type="spellEnd"/>
+      <w:r>
+        <w:rPr>
+          <w:rFonts w:ascii="Arial" w:hAnsi="Arial" w:cs="Arial"/>
+          <w:sz w:val="22"/>
+          <w:lang w:val="cs-CZ"/>
+        </w:rPr>
+        <w:t xml:space="preserve"> </w:t>
+      </w:r>
+      <w:proofErr w:type="spellStart"/>
+      <w:r>
+        <w:rPr>
+          <w:rFonts w:ascii="Arial" w:hAnsi="Arial" w:cs="Arial"/>
+          <w:sz w:val="22"/>
+          <w:lang w:val="cs-CZ"/>
+        </w:rPr>
+        <w:t>the</w:t>
+      </w:r>
+      <w:proofErr w:type="spellEnd"/>
+      <w:r>
+        <w:rPr>
+          <w:rFonts w:ascii="Arial" w:hAnsi="Arial" w:cs="Arial"/>
+          <w:sz w:val="22"/>
+          <w:lang w:val="cs-CZ"/>
+        </w:rPr>
+        <w:t xml:space="preserve"> </w:t>
+      </w:r>
+      <w:proofErr w:type="spellStart"/>
+      <w:r>
+        <w:rPr>
+          <w:rFonts w:ascii="Arial" w:hAnsi="Arial" w:cs="Arial"/>
+          <w:sz w:val="22"/>
+          <w:lang w:val="cs-CZ"/>
+        </w:rPr>
+        <w:t>system</w:t>
+      </w:r>
+      <w:proofErr w:type="spellEnd"/>
+      <w:r>
+        <w:rPr>
+          <w:rFonts w:ascii="Arial" w:hAnsi="Arial" w:cs="Arial"/>
+          <w:sz w:val="22"/>
+          <w:lang w:val="cs-CZ"/>
+        </w:rPr>
+        <w:t>:</w:t>
       </w:r>
     </w:p>
     <w:p>
@@ -3185,14 +3425,386 @@
           <w:lang w:val="cs-CZ"/>
         </w:rPr>
       </w:pPr>
-      <w:r>
-        <w:rPr>
-          <w:rFonts w:ascii="Arial" w:hAnsi="Arial" w:cs="Arial"/>
-          <w:sz w:val="22"/>
-          <w:lang w:val="cs-CZ"/>
-        </w:rPr>
-        <w:t>Admin – Has all the administrative rights to the system – i.e. to create and edit users, administer their contracts and administer the login credentials of other users</w:t>
-      </w:r>
+      <w:proofErr w:type="spellStart"/>
+      <w:r>
+        <w:rPr>
+          <w:rFonts w:ascii="Arial" w:hAnsi="Arial" w:cs="Arial"/>
+          <w:sz w:val="22"/>
+          <w:lang w:val="cs-CZ"/>
+        </w:rPr>
+        <w:t>Admin</w:t>
+      </w:r>
+      <w:proofErr w:type="spellEnd"/>
+      <w:r>
+        <w:rPr>
+          <w:rFonts w:ascii="Arial" w:hAnsi="Arial" w:cs="Arial"/>
+          <w:sz w:val="22"/>
+          <w:lang w:val="cs-CZ"/>
+        </w:rPr>
+        <w:t xml:space="preserve"> – Has </w:t>
+      </w:r>
+      <w:proofErr w:type="spellStart"/>
+      <w:r>
+        <w:rPr>
+          <w:rFonts w:ascii="Arial" w:hAnsi="Arial" w:cs="Arial"/>
+          <w:sz w:val="22"/>
+          <w:lang w:val="cs-CZ"/>
+        </w:rPr>
+        <w:t>all</w:t>
+      </w:r>
+      <w:proofErr w:type="spellEnd"/>
+      <w:r>
+        <w:rPr>
+          <w:rFonts w:ascii="Arial" w:hAnsi="Arial" w:cs="Arial"/>
+          <w:sz w:val="22"/>
+          <w:lang w:val="cs-CZ"/>
+        </w:rPr>
+        <w:t xml:space="preserve"> </w:t>
+      </w:r>
+      <w:proofErr w:type="spellStart"/>
+      <w:r>
+        <w:rPr>
+          <w:rFonts w:ascii="Arial" w:hAnsi="Arial" w:cs="Arial"/>
+          <w:sz w:val="22"/>
+          <w:lang w:val="cs-CZ"/>
+        </w:rPr>
+        <w:t>the</w:t>
+      </w:r>
+      <w:proofErr w:type="spellEnd"/>
+      <w:r>
+        <w:rPr>
+          <w:rFonts w:ascii="Arial" w:hAnsi="Arial" w:cs="Arial"/>
+          <w:sz w:val="22"/>
+          <w:lang w:val="cs-CZ"/>
+        </w:rPr>
+        <w:t xml:space="preserve"> </w:t>
+      </w:r>
+      <w:proofErr w:type="spellStart"/>
+      <w:r>
+        <w:rPr>
+          <w:rFonts w:ascii="Arial" w:hAnsi="Arial" w:cs="Arial"/>
+          <w:sz w:val="22"/>
+          <w:lang w:val="cs-CZ"/>
+        </w:rPr>
+        <w:t>administrative</w:t>
+      </w:r>
+      <w:proofErr w:type="spellEnd"/>
+      <w:r>
+        <w:rPr>
+          <w:rFonts w:ascii="Arial" w:hAnsi="Arial" w:cs="Arial"/>
+          <w:sz w:val="22"/>
+          <w:lang w:val="cs-CZ"/>
+        </w:rPr>
+        <w:t xml:space="preserve"> </w:t>
+      </w:r>
+      <w:proofErr w:type="spellStart"/>
+      <w:r>
+        <w:rPr>
+          <w:rFonts w:ascii="Arial" w:hAnsi="Arial" w:cs="Arial"/>
+          <w:sz w:val="22"/>
+          <w:lang w:val="cs-CZ"/>
+        </w:rPr>
+        <w:t>rights</w:t>
+      </w:r>
+      <w:proofErr w:type="spellEnd"/>
+      <w:r>
+        <w:rPr>
+          <w:rFonts w:ascii="Arial" w:hAnsi="Arial" w:cs="Arial"/>
+          <w:sz w:val="22"/>
+          <w:lang w:val="cs-CZ"/>
+        </w:rPr>
+        <w:t xml:space="preserve"> to </w:t>
+      </w:r>
+      <w:proofErr w:type="spellStart"/>
+      <w:r>
+        <w:rPr>
+          <w:rFonts w:ascii="Arial" w:hAnsi="Arial" w:cs="Arial"/>
+          <w:sz w:val="22"/>
+          <w:lang w:val="cs-CZ"/>
+        </w:rPr>
+        <w:t>the</w:t>
+      </w:r>
+      <w:proofErr w:type="spellEnd"/>
+      <w:r>
+        <w:rPr>
+          <w:rFonts w:ascii="Arial" w:hAnsi="Arial" w:cs="Arial"/>
+          <w:sz w:val="22"/>
+          <w:lang w:val="cs-CZ"/>
+        </w:rPr>
+        <w:t xml:space="preserve"> </w:t>
+      </w:r>
+      <w:proofErr w:type="spellStart"/>
+      <w:r>
+        <w:rPr>
+          <w:rFonts w:ascii="Arial" w:hAnsi="Arial" w:cs="Arial"/>
+          <w:sz w:val="22"/>
+          <w:lang w:val="cs-CZ"/>
+        </w:rPr>
+        <w:t>system</w:t>
+      </w:r>
+      <w:proofErr w:type="spellEnd"/>
+      <w:r>
+        <w:rPr>
+          <w:rFonts w:ascii="Arial" w:hAnsi="Arial" w:cs="Arial"/>
+          <w:sz w:val="22"/>
+          <w:lang w:val="cs-CZ"/>
+        </w:rPr>
+        <w:t xml:space="preserve"> – </w:t>
+      </w:r>
+      <w:proofErr w:type="spellStart"/>
+      <w:proofErr w:type="gramStart"/>
+      <w:r>
+        <w:rPr>
+          <w:rFonts w:ascii="Arial" w:hAnsi="Arial" w:cs="Arial"/>
+          <w:sz w:val="22"/>
+          <w:lang w:val="cs-CZ"/>
+        </w:rPr>
+        <w:t>i.e</w:t>
+      </w:r>
+      <w:proofErr w:type="spellEnd"/>
+      <w:r>
+        <w:rPr>
+          <w:rFonts w:ascii="Arial" w:hAnsi="Arial" w:cs="Arial"/>
+          <w:sz w:val="22"/>
+          <w:lang w:val="cs-CZ"/>
+        </w:rPr>
+        <w:t>. to</w:t>
+      </w:r>
+      <w:proofErr w:type="gramEnd"/>
+      <w:r>
+        <w:rPr>
+          <w:rFonts w:ascii="Arial" w:hAnsi="Arial" w:cs="Arial"/>
+          <w:sz w:val="22"/>
+          <w:lang w:val="cs-CZ"/>
+        </w:rPr>
+        <w:t xml:space="preserve"> </w:t>
+      </w:r>
+      <w:proofErr w:type="spellStart"/>
+      <w:r>
+        <w:rPr>
+          <w:rFonts w:ascii="Arial" w:hAnsi="Arial" w:cs="Arial"/>
+          <w:sz w:val="22"/>
+          <w:lang w:val="cs-CZ"/>
+        </w:rPr>
+        <w:t>create</w:t>
+      </w:r>
+      <w:proofErr w:type="spellEnd"/>
+      <w:r>
+        <w:rPr>
+          <w:rFonts w:ascii="Arial" w:hAnsi="Arial" w:cs="Arial"/>
+          <w:sz w:val="22"/>
+          <w:lang w:val="cs-CZ"/>
+        </w:rPr>
+        <w:t xml:space="preserve"> and </w:t>
+      </w:r>
+      <w:proofErr w:type="spellStart"/>
+      <w:r>
+        <w:rPr>
+          <w:rFonts w:ascii="Arial" w:hAnsi="Arial" w:cs="Arial"/>
+          <w:sz w:val="22"/>
+          <w:lang w:val="cs-CZ"/>
+        </w:rPr>
+        <w:t>edit</w:t>
+      </w:r>
+      <w:proofErr w:type="spellEnd"/>
+      <w:r>
+        <w:rPr>
+          <w:rFonts w:ascii="Arial" w:hAnsi="Arial" w:cs="Arial"/>
+          <w:sz w:val="22"/>
+          <w:lang w:val="cs-CZ"/>
+        </w:rPr>
+        <w:t xml:space="preserve"> </w:t>
+      </w:r>
+      <w:proofErr w:type="spellStart"/>
+      <w:r>
+        <w:rPr>
+          <w:rFonts w:ascii="Arial" w:hAnsi="Arial" w:cs="Arial"/>
+          <w:sz w:val="22"/>
+          <w:lang w:val="cs-CZ"/>
+        </w:rPr>
+        <w:t>users</w:t>
+      </w:r>
+      <w:proofErr w:type="spellEnd"/>
+      <w:r>
+        <w:rPr>
+          <w:rFonts w:ascii="Arial" w:hAnsi="Arial" w:cs="Arial"/>
+          <w:sz w:val="22"/>
+          <w:lang w:val="cs-CZ"/>
+        </w:rPr>
+        <w:t xml:space="preserve">, </w:t>
+      </w:r>
+      <w:proofErr w:type="spellStart"/>
+      <w:r>
+        <w:rPr>
+          <w:rFonts w:ascii="Arial" w:hAnsi="Arial" w:cs="Arial"/>
+          <w:sz w:val="22"/>
+          <w:lang w:val="cs-CZ"/>
+        </w:rPr>
+        <w:t>administer</w:t>
+      </w:r>
+      <w:proofErr w:type="spellEnd"/>
+      <w:r>
+        <w:rPr>
+          <w:rFonts w:ascii="Arial" w:hAnsi="Arial" w:cs="Arial"/>
+          <w:sz w:val="22"/>
+          <w:lang w:val="cs-CZ"/>
+        </w:rPr>
+        <w:t xml:space="preserve"> </w:t>
+      </w:r>
+      <w:proofErr w:type="spellStart"/>
+      <w:r>
+        <w:rPr>
+          <w:rFonts w:ascii="Arial" w:hAnsi="Arial" w:cs="Arial"/>
+          <w:sz w:val="22"/>
+          <w:lang w:val="cs-CZ"/>
+        </w:rPr>
+        <w:t>their</w:t>
+      </w:r>
+      <w:proofErr w:type="spellEnd"/>
+      <w:r>
+        <w:rPr>
+          <w:rFonts w:ascii="Arial" w:hAnsi="Arial" w:cs="Arial"/>
+          <w:sz w:val="22"/>
+          <w:lang w:val="cs-CZ"/>
+        </w:rPr>
+        <w:t xml:space="preserve"> </w:t>
+      </w:r>
+      <w:proofErr w:type="spellStart"/>
+      <w:r>
+        <w:rPr>
+          <w:rFonts w:ascii="Arial" w:hAnsi="Arial" w:cs="Arial"/>
+          <w:sz w:val="22"/>
+          <w:lang w:val="cs-CZ"/>
+        </w:rPr>
+        <w:t>contracts</w:t>
+      </w:r>
+      <w:proofErr w:type="spellEnd"/>
+      <w:r>
+        <w:rPr>
+          <w:rFonts w:ascii="Arial" w:hAnsi="Arial" w:cs="Arial"/>
+          <w:sz w:val="22"/>
+          <w:lang w:val="cs-CZ"/>
+        </w:rPr>
+        <w:t xml:space="preserve"> and </w:t>
+      </w:r>
+      <w:proofErr w:type="spellStart"/>
+      <w:r>
+        <w:rPr>
+          <w:rFonts w:ascii="Arial" w:hAnsi="Arial" w:cs="Arial"/>
+          <w:sz w:val="22"/>
+          <w:lang w:val="cs-CZ"/>
+        </w:rPr>
+        <w:t>administer</w:t>
+      </w:r>
+      <w:proofErr w:type="spellEnd"/>
+      <w:r>
+        <w:rPr>
+          <w:rFonts w:ascii="Arial" w:hAnsi="Arial" w:cs="Arial"/>
+          <w:sz w:val="22"/>
+          <w:lang w:val="cs-CZ"/>
+        </w:rPr>
+        <w:t xml:space="preserve"> </w:t>
+      </w:r>
+      <w:proofErr w:type="spellStart"/>
+      <w:r>
+        <w:rPr>
+          <w:rFonts w:ascii="Arial" w:hAnsi="Arial" w:cs="Arial"/>
+          <w:sz w:val="22"/>
+          <w:lang w:val="cs-CZ"/>
+        </w:rPr>
+        <w:t>the</w:t>
+      </w:r>
+      <w:proofErr w:type="spellEnd"/>
+      <w:r>
+        <w:rPr>
+          <w:rFonts w:ascii="Arial" w:hAnsi="Arial" w:cs="Arial"/>
+          <w:sz w:val="22"/>
+          <w:lang w:val="cs-CZ"/>
+        </w:rPr>
+        <w:t xml:space="preserve"> </w:t>
+      </w:r>
+      <w:proofErr w:type="spellStart"/>
+      <w:r>
+        <w:rPr>
+          <w:rFonts w:ascii="Arial" w:hAnsi="Arial" w:cs="Arial"/>
+          <w:sz w:val="22"/>
+          <w:lang w:val="cs-CZ"/>
+        </w:rPr>
+        <w:t>login</w:t>
+      </w:r>
+      <w:proofErr w:type="spellEnd"/>
+      <w:r>
+        <w:rPr>
+          <w:rFonts w:ascii="Arial" w:hAnsi="Arial" w:cs="Arial"/>
+          <w:sz w:val="22"/>
+          <w:lang w:val="cs-CZ"/>
+        </w:rPr>
+        <w:t xml:space="preserve"> </w:t>
+      </w:r>
+      <w:proofErr w:type="spellStart"/>
+      <w:r>
+        <w:rPr>
+          <w:rFonts w:ascii="Arial" w:hAnsi="Arial" w:cs="Arial"/>
+          <w:sz w:val="22"/>
+          <w:lang w:val="cs-CZ"/>
+        </w:rPr>
+        <w:t>credentials</w:t>
+      </w:r>
+      <w:proofErr w:type="spellEnd"/>
+      <w:r>
+        <w:rPr>
+          <w:rFonts w:ascii="Arial" w:hAnsi="Arial" w:cs="Arial"/>
+          <w:sz w:val="22"/>
+          <w:lang w:val="cs-CZ"/>
+        </w:rPr>
+        <w:t xml:space="preserve"> </w:t>
+      </w:r>
+      <w:proofErr w:type="spellStart"/>
+      <w:r>
+        <w:rPr>
+          <w:rFonts w:ascii="Arial" w:hAnsi="Arial" w:cs="Arial"/>
+          <w:sz w:val="22"/>
+          <w:lang w:val="cs-CZ"/>
+        </w:rPr>
+        <w:t>of</w:t>
+      </w:r>
+      <w:proofErr w:type="spellEnd"/>
+      <w:r>
+        <w:rPr>
+          <w:rFonts w:ascii="Arial" w:hAnsi="Arial" w:cs="Arial"/>
+          <w:sz w:val="22"/>
+          <w:lang w:val="cs-CZ"/>
+        </w:rPr>
+        <w:t xml:space="preserve"> </w:t>
+      </w:r>
+      <w:proofErr w:type="spellStart"/>
+      <w:r>
+        <w:rPr>
+          <w:rFonts w:ascii="Arial" w:hAnsi="Arial" w:cs="Arial"/>
+          <w:sz w:val="22"/>
+          <w:lang w:val="cs-CZ"/>
+        </w:rPr>
+        <w:t>other</w:t>
+      </w:r>
+      <w:proofErr w:type="spellEnd"/>
+      <w:r>
+        <w:rPr>
+          <w:rFonts w:ascii="Arial" w:hAnsi="Arial" w:cs="Arial"/>
+          <w:sz w:val="22"/>
+          <w:lang w:val="cs-CZ"/>
+        </w:rPr>
+        <w:t xml:space="preserve"> </w:t>
+      </w:r>
+      <w:proofErr w:type="spellStart"/>
+      <w:r>
+        <w:rPr>
+          <w:rFonts w:ascii="Arial" w:hAnsi="Arial" w:cs="Arial"/>
+          <w:sz w:val="22"/>
+          <w:lang w:val="cs-CZ"/>
+        </w:rPr>
+        <w:t>users</w:t>
+      </w:r>
+      <w:proofErr w:type="spellEnd"/>
     </w:p>
     <w:p>
       <w:pPr>
@@ -3221,8 +3833,144 @@
           <w:sz w:val="22"/>
           <w:lang w:val="cs-CZ"/>
         </w:rPr>
-        <w:t xml:space="preserve"> – Has the rights only to search for staff to assign to a project</w:t>
-      </w:r>
+        <w:t xml:space="preserve"> – Has </w:t>
+      </w:r>
+      <w:proofErr w:type="spellStart"/>
+      <w:r>
+        <w:rPr>
+          <w:rFonts w:ascii="Arial" w:hAnsi="Arial" w:cs="Arial"/>
+          <w:sz w:val="22"/>
+          <w:lang w:val="cs-CZ"/>
+        </w:rPr>
+        <w:t>the</w:t>
+      </w:r>
+      <w:proofErr w:type="spellEnd"/>
+      <w:r>
+        <w:rPr>
+          <w:rFonts w:ascii="Arial" w:hAnsi="Arial" w:cs="Arial"/>
+          <w:sz w:val="22"/>
+          <w:lang w:val="cs-CZ"/>
+        </w:rPr>
+        <w:t xml:space="preserve"> </w:t>
+      </w:r>
+      <w:proofErr w:type="spellStart"/>
+      <w:r>
+        <w:rPr>
+          <w:rFonts w:ascii="Arial" w:hAnsi="Arial" w:cs="Arial"/>
+          <w:sz w:val="22"/>
+          <w:lang w:val="cs-CZ"/>
+        </w:rPr>
+        <w:t>rights</w:t>
+      </w:r>
+      <w:proofErr w:type="spellEnd"/>
+      <w:r>
+        <w:rPr>
+          <w:rFonts w:ascii="Arial" w:hAnsi="Arial" w:cs="Arial"/>
+          <w:sz w:val="22"/>
+          <w:lang w:val="cs-CZ"/>
+        </w:rPr>
+        <w:t xml:space="preserve"> </w:t>
+      </w:r>
+      <w:proofErr w:type="spellStart"/>
+      <w:r>
+        <w:rPr>
+          <w:rFonts w:ascii="Arial" w:hAnsi="Arial" w:cs="Arial"/>
+          <w:sz w:val="22"/>
+          <w:lang w:val="cs-CZ"/>
+        </w:rPr>
+        <w:t>only</w:t>
+      </w:r>
+      <w:proofErr w:type="spellEnd"/>
+      <w:r>
+        <w:rPr>
+          <w:rFonts w:ascii="Arial" w:hAnsi="Arial" w:cs="Arial"/>
+          <w:sz w:val="22"/>
+          <w:lang w:val="cs-CZ"/>
+        </w:rPr>
+        <w:t xml:space="preserve"> to </w:t>
+      </w:r>
+      <w:proofErr w:type="spellStart"/>
+      <w:r>
+        <w:rPr>
+          <w:rFonts w:ascii="Arial" w:hAnsi="Arial" w:cs="Arial"/>
+          <w:sz w:val="22"/>
+          <w:lang w:val="cs-CZ"/>
+        </w:rPr>
+        <w:t>search</w:t>
+      </w:r>
+      <w:proofErr w:type="spellEnd"/>
+      <w:r>
+        <w:rPr>
+          <w:rFonts w:ascii="Arial" w:hAnsi="Arial" w:cs="Arial"/>
+          <w:sz w:val="22"/>
+          <w:lang w:val="cs-CZ"/>
+        </w:rPr>
+        <w:t xml:space="preserve"> </w:t>
+      </w:r>
+      <w:proofErr w:type="spellStart"/>
+      <w:r>
+        <w:rPr>
+          <w:rFonts w:ascii="Arial" w:hAnsi="Arial" w:cs="Arial"/>
+          <w:sz w:val="22"/>
+          <w:lang w:val="cs-CZ"/>
+        </w:rPr>
+        <w:t>for</w:t>
+      </w:r>
+      <w:proofErr w:type="spellEnd"/>
+      <w:r>
+        <w:rPr>
+          <w:rFonts w:ascii="Arial" w:hAnsi="Arial" w:cs="Arial"/>
+          <w:sz w:val="22"/>
+          <w:lang w:val="cs-CZ"/>
+        </w:rPr>
+        <w:t xml:space="preserve"> </w:t>
+      </w:r>
+      <w:proofErr w:type="spellStart"/>
+      <w:r>
+        <w:rPr>
+          <w:rFonts w:ascii="Arial" w:hAnsi="Arial" w:cs="Arial"/>
+          <w:sz w:val="22"/>
+          <w:lang w:val="cs-CZ"/>
+        </w:rPr>
+        <w:t>staff</w:t>
+      </w:r>
+      <w:proofErr w:type="spellEnd"/>
+      <w:r>
+        <w:rPr>
+          <w:rFonts w:ascii="Arial" w:hAnsi="Arial" w:cs="Arial"/>
+          <w:sz w:val="22"/>
+          <w:lang w:val="cs-CZ"/>
+        </w:rPr>
+        <w:t xml:space="preserve"> to </w:t>
+      </w:r>
+      <w:proofErr w:type="spellStart"/>
+      <w:r>
+        <w:rPr>
+          <w:rFonts w:ascii="Arial" w:hAnsi="Arial" w:cs="Arial"/>
+          <w:sz w:val="22"/>
+          <w:lang w:val="cs-CZ"/>
+        </w:rPr>
+        <w:t>assign</w:t>
+      </w:r>
+      <w:proofErr w:type="spellEnd"/>
+      <w:r>
+        <w:rPr>
+          <w:rFonts w:ascii="Arial" w:hAnsi="Arial" w:cs="Arial"/>
+          <w:sz w:val="22"/>
+          <w:lang w:val="cs-CZ"/>
+        </w:rPr>
+        <w:t xml:space="preserve"> to a </w:t>
+      </w:r>
+      <w:proofErr w:type="spellStart"/>
+      <w:r>
+        <w:rPr>
+          <w:rFonts w:ascii="Arial" w:hAnsi="Arial" w:cs="Arial"/>
+          <w:sz w:val="22"/>
+          <w:lang w:val="cs-CZ"/>
+        </w:rPr>
+        <w:t>project</w:t>
+      </w:r>
+      <w:proofErr w:type="spellEnd"/>
     </w:p>
     <w:p>
       <w:pPr>
@@ -3245,21 +3993,103 @@
         </w:rPr>
         <w:t xml:space="preserve">Standard User – Same as </w:t>
       </w:r>
-      <w:r>
-        <w:rPr>
-          <w:rFonts w:ascii="Arial" w:hAnsi="Arial" w:cs="Arial"/>
-          <w:sz w:val="22"/>
-          <w:lang w:val="cs-CZ"/>
-        </w:rPr>
-        <w:t>project leader</w:t>
-      </w:r>
-      <w:r>
-        <w:rPr>
-          <w:rFonts w:ascii="Arial" w:hAnsi="Arial" w:cs="Arial"/>
-          <w:sz w:val="22"/>
-          <w:lang w:val="cs-CZ"/>
-        </w:rPr>
-        <w:t>, but can only view own profile</w:t>
+      <w:proofErr w:type="spellStart"/>
+      <w:r>
+        <w:rPr>
+          <w:rFonts w:ascii="Arial" w:hAnsi="Arial" w:cs="Arial"/>
+          <w:sz w:val="22"/>
+          <w:lang w:val="cs-CZ"/>
+        </w:rPr>
+        <w:t>project</w:t>
+      </w:r>
+      <w:proofErr w:type="spellEnd"/>
+      <w:r>
+        <w:rPr>
+          <w:rFonts w:ascii="Arial" w:hAnsi="Arial" w:cs="Arial"/>
+          <w:sz w:val="22"/>
+          <w:lang w:val="cs-CZ"/>
+        </w:rPr>
+        <w:t xml:space="preserve"> leader</w:t>
+      </w:r>
+      <w:r>
+        <w:rPr>
+          <w:rFonts w:ascii="Arial" w:hAnsi="Arial" w:cs="Arial"/>
+          <w:sz w:val="22"/>
+          <w:lang w:val="cs-CZ"/>
+        </w:rPr>
+        <w:t xml:space="preserve">, but </w:t>
+      </w:r>
+      <w:proofErr w:type="spellStart"/>
+      <w:r>
+        <w:rPr>
+          <w:rFonts w:ascii="Arial" w:hAnsi="Arial" w:cs="Arial"/>
+          <w:sz w:val="22"/>
+          <w:lang w:val="cs-CZ"/>
+        </w:rPr>
+        <w:t>can</w:t>
+      </w:r>
+      <w:proofErr w:type="spellEnd"/>
+      <w:r>
+        <w:rPr>
+          <w:rFonts w:ascii="Arial" w:hAnsi="Arial" w:cs="Arial"/>
+          <w:sz w:val="22"/>
+          <w:lang w:val="cs-CZ"/>
+        </w:rPr>
+        <w:t xml:space="preserve"> </w:t>
+      </w:r>
+      <w:proofErr w:type="spellStart"/>
+      <w:r>
+        <w:rPr>
+          <w:rFonts w:ascii="Arial" w:hAnsi="Arial" w:cs="Arial"/>
+          <w:sz w:val="22"/>
+          <w:lang w:val="cs-CZ"/>
+        </w:rPr>
+        <w:t>only</w:t>
+      </w:r>
+      <w:proofErr w:type="spellEnd"/>
+      <w:r>
+        <w:rPr>
+          <w:rFonts w:ascii="Arial" w:hAnsi="Arial" w:cs="Arial"/>
+          <w:sz w:val="22"/>
+          <w:lang w:val="cs-CZ"/>
+        </w:rPr>
+        <w:t xml:space="preserve"> </w:t>
+      </w:r>
+      <w:proofErr w:type="spellStart"/>
+      <w:r>
+        <w:rPr>
+          <w:rFonts w:ascii="Arial" w:hAnsi="Arial" w:cs="Arial"/>
+          <w:sz w:val="22"/>
+          <w:lang w:val="cs-CZ"/>
+        </w:rPr>
+        <w:t>view</w:t>
+      </w:r>
+      <w:proofErr w:type="spellEnd"/>
+      <w:r>
+        <w:rPr>
+          <w:rFonts w:ascii="Arial" w:hAnsi="Arial" w:cs="Arial"/>
+          <w:sz w:val="22"/>
+          <w:lang w:val="cs-CZ"/>
+        </w:rPr>
+        <w:t xml:space="preserve"> </w:t>
+      </w:r>
+      <w:proofErr w:type="spellStart"/>
+      <w:r>
+        <w:rPr>
+          <w:rFonts w:ascii="Arial" w:hAnsi="Arial" w:cs="Arial"/>
+          <w:sz w:val="22"/>
+          <w:lang w:val="cs-CZ"/>
+        </w:rPr>
+        <w:t>own</w:t>
+      </w:r>
+      <w:proofErr w:type="spellEnd"/>
+      <w:r>
+        <w:rPr>
+          <w:rFonts w:ascii="Arial" w:hAnsi="Arial" w:cs="Arial"/>
+          <w:sz w:val="22"/>
+          <w:lang w:val="cs-CZ"/>
+        </w:rPr>
+        <w:t xml:space="preserve"> profile</w:t>
       </w:r>
     </w:p>
     <w:p>
@@ -3275,14 +4105,70 @@
           <w:lang w:val="cs-CZ"/>
         </w:rPr>
       </w:pPr>
-      <w:r>
-        <w:rPr>
-          <w:rFonts w:ascii="Arial" w:hAnsi="Arial" w:cs="Arial"/>
-          <w:sz w:val="22"/>
-          <w:lang w:val="cs-CZ"/>
-        </w:rPr>
-        <w:t>Staff search through filtering</w:t>
-      </w:r>
+      <w:proofErr w:type="spellStart"/>
+      <w:r>
+        <w:rPr>
+          <w:rFonts w:ascii="Arial" w:hAnsi="Arial" w:cs="Arial"/>
+          <w:sz w:val="22"/>
+          <w:lang w:val="cs-CZ"/>
+        </w:rPr>
+        <w:t>Staff</w:t>
+      </w:r>
+      <w:proofErr w:type="spellEnd"/>
+      <w:r>
+        <w:rPr>
+          <w:rFonts w:ascii="Arial" w:hAnsi="Arial" w:cs="Arial"/>
+          <w:sz w:val="22"/>
+          <w:lang w:val="cs-CZ"/>
+        </w:rPr>
+        <w:t xml:space="preserve"> </w:t>
+      </w:r>
+      <w:proofErr w:type="spellStart"/>
+      <w:r>
+        <w:rPr>
+          <w:rFonts w:ascii="Arial" w:hAnsi="Arial" w:cs="Arial"/>
+          <w:sz w:val="22"/>
+          <w:lang w:val="cs-CZ"/>
+        </w:rPr>
+        <w:t>search</w:t>
+      </w:r>
+      <w:proofErr w:type="spellEnd"/>
+      <w:r>
+        <w:rPr>
+          <w:rFonts w:ascii="Arial" w:hAnsi="Arial" w:cs="Arial"/>
+          <w:sz w:val="22"/>
+          <w:lang w:val="cs-CZ"/>
+        </w:rPr>
+        <w:t xml:space="preserve"> </w:t>
+      </w:r>
+      <w:proofErr w:type="spellStart"/>
+      <w:r>
+        <w:rPr>
+          <w:rFonts w:ascii="Arial" w:hAnsi="Arial" w:cs="Arial"/>
+          <w:sz w:val="22"/>
+          <w:lang w:val="cs-CZ"/>
+        </w:rPr>
+        <w:t>through</w:t>
+      </w:r>
+      <w:proofErr w:type="spellEnd"/>
+      <w:r>
+        <w:rPr>
+          <w:rFonts w:ascii="Arial" w:hAnsi="Arial" w:cs="Arial"/>
+          <w:sz w:val="22"/>
+          <w:lang w:val="cs-CZ"/>
+        </w:rPr>
+        <w:t xml:space="preserve"> </w:t>
+      </w:r>
+      <w:proofErr w:type="spellStart"/>
+      <w:r>
+        <w:rPr>
+          <w:rFonts w:ascii="Arial" w:hAnsi="Arial" w:cs="Arial"/>
+          <w:sz w:val="22"/>
+          <w:lang w:val="cs-CZ"/>
+        </w:rPr>
+        <w:t>filtering</w:t>
+      </w:r>
+      <w:proofErr w:type="spellEnd"/>
     </w:p>
     <w:p>
       <w:pPr>
@@ -3297,37 +4183,507 @@
           <w:lang w:val="cs-CZ"/>
         </w:rPr>
       </w:pPr>
-      <w:r>
-        <w:rPr>
-          <w:rFonts w:ascii="Arial" w:hAnsi="Arial" w:cs="Arial"/>
-          <w:sz w:val="22"/>
-          <w:lang w:val="cs-CZ"/>
-        </w:rPr>
-        <w:t>The staff (standard users) will have several attributes (specialties/expertise) through which they can be searched.</w:t>
-      </w:r>
-      <w:r>
-        <w:rPr>
-          <w:rFonts w:ascii="Arial" w:hAnsi="Arial" w:cs="Arial"/>
-          <w:sz w:val="22"/>
-          <w:lang w:val="cs-CZ"/>
-        </w:rPr>
-        <w:t xml:space="preserve"> The fuctions we will actualy implem</w:t>
-      </w:r>
-      <w:r>
-        <w:rPr>
-          <w:rFonts w:ascii="Arial" w:hAnsi="Arial" w:cs="Arial"/>
-          <w:sz w:val="22"/>
-          <w:lang w:val="cs-CZ"/>
-        </w:rPr>
-        <w:t xml:space="preserve">ent will however be limited and </w:t>
-      </w:r>
-      <w:r>
-        <w:rPr>
-          <w:rFonts w:ascii="Arial" w:hAnsi="Arial" w:cs="Arial"/>
-          <w:sz w:val="22"/>
-          <w:lang w:val="cs-CZ"/>
-        </w:rPr>
-        <w:t>of a more demonstrative nature.</w:t>
+      <w:proofErr w:type="spellStart"/>
+      <w:r>
+        <w:rPr>
+          <w:rFonts w:ascii="Arial" w:hAnsi="Arial" w:cs="Arial"/>
+          <w:sz w:val="22"/>
+          <w:lang w:val="cs-CZ"/>
+        </w:rPr>
+        <w:t>The</w:t>
+      </w:r>
+      <w:proofErr w:type="spellEnd"/>
+      <w:r>
+        <w:rPr>
+          <w:rFonts w:ascii="Arial" w:hAnsi="Arial" w:cs="Arial"/>
+          <w:sz w:val="22"/>
+          <w:lang w:val="cs-CZ"/>
+        </w:rPr>
+        <w:t xml:space="preserve"> </w:t>
+      </w:r>
+      <w:proofErr w:type="spellStart"/>
+      <w:r>
+        <w:rPr>
+          <w:rFonts w:ascii="Arial" w:hAnsi="Arial" w:cs="Arial"/>
+          <w:sz w:val="22"/>
+          <w:lang w:val="cs-CZ"/>
+        </w:rPr>
+        <w:t>staff</w:t>
+      </w:r>
+      <w:proofErr w:type="spellEnd"/>
+      <w:r>
+        <w:rPr>
+          <w:rFonts w:ascii="Arial" w:hAnsi="Arial" w:cs="Arial"/>
+          <w:sz w:val="22"/>
+          <w:lang w:val="cs-CZ"/>
+        </w:rPr>
+        <w:t xml:space="preserve"> (standard </w:t>
+      </w:r>
+      <w:proofErr w:type="spellStart"/>
+      <w:r>
+        <w:rPr>
+          <w:rFonts w:ascii="Arial" w:hAnsi="Arial" w:cs="Arial"/>
+          <w:sz w:val="22"/>
+          <w:lang w:val="cs-CZ"/>
+        </w:rPr>
+        <w:t>users</w:t>
+      </w:r>
+      <w:proofErr w:type="spellEnd"/>
+      <w:r>
+        <w:rPr>
+          <w:rFonts w:ascii="Arial" w:hAnsi="Arial" w:cs="Arial"/>
+          <w:sz w:val="22"/>
+          <w:lang w:val="cs-CZ"/>
+        </w:rPr>
+        <w:t xml:space="preserve">) </w:t>
+      </w:r>
+      <w:proofErr w:type="spellStart"/>
+      <w:r>
+        <w:rPr>
+          <w:rFonts w:ascii="Arial" w:hAnsi="Arial" w:cs="Arial"/>
+          <w:sz w:val="22"/>
+          <w:lang w:val="cs-CZ"/>
+        </w:rPr>
+        <w:t>will</w:t>
+      </w:r>
+      <w:proofErr w:type="spellEnd"/>
+      <w:r>
+        <w:rPr>
+          <w:rFonts w:ascii="Arial" w:hAnsi="Arial" w:cs="Arial"/>
+          <w:sz w:val="22"/>
+          <w:lang w:val="cs-CZ"/>
+        </w:rPr>
+        <w:t xml:space="preserve"> </w:t>
+      </w:r>
+      <w:proofErr w:type="spellStart"/>
+      <w:r>
+        <w:rPr>
+          <w:rFonts w:ascii="Arial" w:hAnsi="Arial" w:cs="Arial"/>
+          <w:sz w:val="22"/>
+          <w:lang w:val="cs-CZ"/>
+        </w:rPr>
+        <w:t>have</w:t>
+      </w:r>
+      <w:proofErr w:type="spellEnd"/>
+      <w:r>
+        <w:rPr>
+          <w:rFonts w:ascii="Arial" w:hAnsi="Arial" w:cs="Arial"/>
+          <w:sz w:val="22"/>
+          <w:lang w:val="cs-CZ"/>
+        </w:rPr>
+        <w:t xml:space="preserve"> </w:t>
+      </w:r>
+      <w:proofErr w:type="spellStart"/>
+      <w:r>
+        <w:rPr>
+          <w:rFonts w:ascii="Arial" w:hAnsi="Arial" w:cs="Arial"/>
+          <w:sz w:val="22"/>
+          <w:lang w:val="cs-CZ"/>
+        </w:rPr>
+        <w:t>several</w:t>
+      </w:r>
+      <w:proofErr w:type="spellEnd"/>
+      <w:r>
+        <w:rPr>
+          <w:rFonts w:ascii="Arial" w:hAnsi="Arial" w:cs="Arial"/>
+          <w:sz w:val="22"/>
+          <w:lang w:val="cs-CZ"/>
+        </w:rPr>
+        <w:t xml:space="preserve"> </w:t>
+      </w:r>
+      <w:proofErr w:type="spellStart"/>
+      <w:r>
+        <w:rPr>
+          <w:rFonts w:ascii="Arial" w:hAnsi="Arial" w:cs="Arial"/>
+          <w:sz w:val="22"/>
+          <w:lang w:val="cs-CZ"/>
+        </w:rPr>
+        <w:t>attributes</w:t>
+      </w:r>
+      <w:proofErr w:type="spellEnd"/>
+      <w:r>
+        <w:rPr>
+          <w:rFonts w:ascii="Arial" w:hAnsi="Arial" w:cs="Arial"/>
+          <w:sz w:val="22"/>
+          <w:lang w:val="cs-CZ"/>
+        </w:rPr>
+        <w:t xml:space="preserve"> (</w:t>
+      </w:r>
+      <w:proofErr w:type="spellStart"/>
+      <w:r>
+        <w:rPr>
+          <w:rFonts w:ascii="Arial" w:hAnsi="Arial" w:cs="Arial"/>
+          <w:sz w:val="22"/>
+          <w:lang w:val="cs-CZ"/>
+        </w:rPr>
+        <w:t>specialties</w:t>
+      </w:r>
+      <w:proofErr w:type="spellEnd"/>
+      <w:r>
+        <w:rPr>
+          <w:rFonts w:ascii="Arial" w:hAnsi="Arial" w:cs="Arial"/>
+          <w:sz w:val="22"/>
+          <w:lang w:val="cs-CZ"/>
+        </w:rPr>
+        <w:t>/</w:t>
+      </w:r>
+      <w:proofErr w:type="spellStart"/>
+      <w:r>
+        <w:rPr>
+          <w:rFonts w:ascii="Arial" w:hAnsi="Arial" w:cs="Arial"/>
+          <w:sz w:val="22"/>
+          <w:lang w:val="cs-CZ"/>
+        </w:rPr>
+        <w:t>expertise</w:t>
+      </w:r>
+      <w:proofErr w:type="spellEnd"/>
+      <w:r>
+        <w:rPr>
+          <w:rFonts w:ascii="Arial" w:hAnsi="Arial" w:cs="Arial"/>
+          <w:sz w:val="22"/>
+          <w:lang w:val="cs-CZ"/>
+        </w:rPr>
+        <w:t xml:space="preserve">) </w:t>
+      </w:r>
+      <w:proofErr w:type="spellStart"/>
+      <w:r>
+        <w:rPr>
+          <w:rFonts w:ascii="Arial" w:hAnsi="Arial" w:cs="Arial"/>
+          <w:sz w:val="22"/>
+          <w:lang w:val="cs-CZ"/>
+        </w:rPr>
+        <w:t>through</w:t>
+      </w:r>
+      <w:proofErr w:type="spellEnd"/>
+      <w:r>
+        <w:rPr>
+          <w:rFonts w:ascii="Arial" w:hAnsi="Arial" w:cs="Arial"/>
+          <w:sz w:val="22"/>
+          <w:lang w:val="cs-CZ"/>
+        </w:rPr>
+        <w:t xml:space="preserve"> </w:t>
+      </w:r>
+      <w:proofErr w:type="spellStart"/>
+      <w:r>
+        <w:rPr>
+          <w:rFonts w:ascii="Arial" w:hAnsi="Arial" w:cs="Arial"/>
+          <w:sz w:val="22"/>
+          <w:lang w:val="cs-CZ"/>
+        </w:rPr>
+        <w:t>which</w:t>
+      </w:r>
+      <w:proofErr w:type="spellEnd"/>
+      <w:r>
+        <w:rPr>
+          <w:rFonts w:ascii="Arial" w:hAnsi="Arial" w:cs="Arial"/>
+          <w:sz w:val="22"/>
+          <w:lang w:val="cs-CZ"/>
+        </w:rPr>
+        <w:t xml:space="preserve"> </w:t>
+      </w:r>
+      <w:proofErr w:type="spellStart"/>
+      <w:r>
+        <w:rPr>
+          <w:rFonts w:ascii="Arial" w:hAnsi="Arial" w:cs="Arial"/>
+          <w:sz w:val="22"/>
+          <w:lang w:val="cs-CZ"/>
+        </w:rPr>
+        <w:t>they</w:t>
+      </w:r>
+      <w:proofErr w:type="spellEnd"/>
+      <w:r>
+        <w:rPr>
+          <w:rFonts w:ascii="Arial" w:hAnsi="Arial" w:cs="Arial"/>
+          <w:sz w:val="22"/>
+          <w:lang w:val="cs-CZ"/>
+        </w:rPr>
+        <w:t xml:space="preserve"> </w:t>
+      </w:r>
+      <w:proofErr w:type="spellStart"/>
+      <w:r>
+        <w:rPr>
+          <w:rFonts w:ascii="Arial" w:hAnsi="Arial" w:cs="Arial"/>
+          <w:sz w:val="22"/>
+          <w:lang w:val="cs-CZ"/>
+        </w:rPr>
+        <w:t>can</w:t>
+      </w:r>
+      <w:proofErr w:type="spellEnd"/>
+      <w:r>
+        <w:rPr>
+          <w:rFonts w:ascii="Arial" w:hAnsi="Arial" w:cs="Arial"/>
+          <w:sz w:val="22"/>
+          <w:lang w:val="cs-CZ"/>
+        </w:rPr>
+        <w:t xml:space="preserve"> </w:t>
+      </w:r>
+      <w:proofErr w:type="spellStart"/>
+      <w:r>
+        <w:rPr>
+          <w:rFonts w:ascii="Arial" w:hAnsi="Arial" w:cs="Arial"/>
+          <w:sz w:val="22"/>
+          <w:lang w:val="cs-CZ"/>
+        </w:rPr>
+        <w:t>be</w:t>
+      </w:r>
+      <w:proofErr w:type="spellEnd"/>
+      <w:r>
+        <w:rPr>
+          <w:rFonts w:ascii="Arial" w:hAnsi="Arial" w:cs="Arial"/>
+          <w:sz w:val="22"/>
+          <w:lang w:val="cs-CZ"/>
+        </w:rPr>
+        <w:t xml:space="preserve"> </w:t>
+      </w:r>
+      <w:proofErr w:type="spellStart"/>
+      <w:r>
+        <w:rPr>
+          <w:rFonts w:ascii="Arial" w:hAnsi="Arial" w:cs="Arial"/>
+          <w:sz w:val="22"/>
+          <w:lang w:val="cs-CZ"/>
+        </w:rPr>
+        <w:t>searched</w:t>
+      </w:r>
+      <w:proofErr w:type="spellEnd"/>
+      <w:r>
+        <w:rPr>
+          <w:rFonts w:ascii="Arial" w:hAnsi="Arial" w:cs="Arial"/>
+          <w:sz w:val="22"/>
+          <w:lang w:val="cs-CZ"/>
+        </w:rPr>
+        <w:t>.</w:t>
+      </w:r>
+      <w:r>
+        <w:rPr>
+          <w:rFonts w:ascii="Arial" w:hAnsi="Arial" w:cs="Arial"/>
+          <w:sz w:val="22"/>
+          <w:lang w:val="cs-CZ"/>
+        </w:rPr>
+        <w:t xml:space="preserve"> </w:t>
+      </w:r>
+      <w:proofErr w:type="spellStart"/>
+      <w:r>
+        <w:rPr>
+          <w:rFonts w:ascii="Arial" w:hAnsi="Arial" w:cs="Arial"/>
+          <w:sz w:val="22"/>
+          <w:lang w:val="cs-CZ"/>
+        </w:rPr>
+        <w:t>The</w:t>
+      </w:r>
+      <w:proofErr w:type="spellEnd"/>
+      <w:r>
+        <w:rPr>
+          <w:rFonts w:ascii="Arial" w:hAnsi="Arial" w:cs="Arial"/>
+          <w:sz w:val="22"/>
+          <w:lang w:val="cs-CZ"/>
+        </w:rPr>
+        <w:t xml:space="preserve"> </w:t>
+      </w:r>
+      <w:proofErr w:type="spellStart"/>
+      <w:r>
+        <w:rPr>
+          <w:rFonts w:ascii="Arial" w:hAnsi="Arial" w:cs="Arial"/>
+          <w:sz w:val="22"/>
+          <w:lang w:val="cs-CZ"/>
+        </w:rPr>
+        <w:t>fuctions</w:t>
+      </w:r>
+      <w:proofErr w:type="spellEnd"/>
+      <w:r>
+        <w:rPr>
+          <w:rFonts w:ascii="Arial" w:hAnsi="Arial" w:cs="Arial"/>
+          <w:sz w:val="22"/>
+          <w:lang w:val="cs-CZ"/>
+        </w:rPr>
+        <w:t xml:space="preserve"> </w:t>
+      </w:r>
+      <w:proofErr w:type="spellStart"/>
+      <w:r>
+        <w:rPr>
+          <w:rFonts w:ascii="Arial" w:hAnsi="Arial" w:cs="Arial"/>
+          <w:sz w:val="22"/>
+          <w:lang w:val="cs-CZ"/>
+        </w:rPr>
+        <w:t>we</w:t>
+      </w:r>
+      <w:proofErr w:type="spellEnd"/>
+      <w:r>
+        <w:rPr>
+          <w:rFonts w:ascii="Arial" w:hAnsi="Arial" w:cs="Arial"/>
+          <w:sz w:val="22"/>
+          <w:lang w:val="cs-CZ"/>
+        </w:rPr>
+        <w:t xml:space="preserve"> </w:t>
+      </w:r>
+      <w:proofErr w:type="spellStart"/>
+      <w:r>
+        <w:rPr>
+          <w:rFonts w:ascii="Arial" w:hAnsi="Arial" w:cs="Arial"/>
+          <w:sz w:val="22"/>
+          <w:lang w:val="cs-CZ"/>
+        </w:rPr>
+        <w:t>will</w:t>
+      </w:r>
+      <w:proofErr w:type="spellEnd"/>
+      <w:r>
+        <w:rPr>
+          <w:rFonts w:ascii="Arial" w:hAnsi="Arial" w:cs="Arial"/>
+          <w:sz w:val="22"/>
+          <w:lang w:val="cs-CZ"/>
+        </w:rPr>
+        <w:t xml:space="preserve"> </w:t>
+      </w:r>
+      <w:proofErr w:type="spellStart"/>
+      <w:r>
+        <w:rPr>
+          <w:rFonts w:ascii="Arial" w:hAnsi="Arial" w:cs="Arial"/>
+          <w:sz w:val="22"/>
+          <w:lang w:val="cs-CZ"/>
+        </w:rPr>
+        <w:t>actualy</w:t>
+      </w:r>
+      <w:proofErr w:type="spellEnd"/>
+      <w:r>
+        <w:rPr>
+          <w:rFonts w:ascii="Arial" w:hAnsi="Arial" w:cs="Arial"/>
+          <w:sz w:val="22"/>
+          <w:lang w:val="cs-CZ"/>
+        </w:rPr>
+        <w:t xml:space="preserve"> </w:t>
+      </w:r>
+      <w:proofErr w:type="spellStart"/>
+      <w:r>
+        <w:rPr>
+          <w:rFonts w:ascii="Arial" w:hAnsi="Arial" w:cs="Arial"/>
+          <w:sz w:val="22"/>
+          <w:lang w:val="cs-CZ"/>
+        </w:rPr>
+        <w:t>implem</w:t>
+      </w:r>
+      <w:r>
+        <w:rPr>
+          <w:rFonts w:ascii="Arial" w:hAnsi="Arial" w:cs="Arial"/>
+          <w:sz w:val="22"/>
+          <w:lang w:val="cs-CZ"/>
+        </w:rPr>
+        <w:t>ent</w:t>
+      </w:r>
+      <w:proofErr w:type="spellEnd"/>
+      <w:r>
+        <w:rPr>
+          <w:rFonts w:ascii="Arial" w:hAnsi="Arial" w:cs="Arial"/>
+          <w:sz w:val="22"/>
+          <w:lang w:val="cs-CZ"/>
+        </w:rPr>
+        <w:t xml:space="preserve"> </w:t>
+      </w:r>
+      <w:proofErr w:type="spellStart"/>
+      <w:r>
+        <w:rPr>
+          <w:rFonts w:ascii="Arial" w:hAnsi="Arial" w:cs="Arial"/>
+          <w:sz w:val="22"/>
+          <w:lang w:val="cs-CZ"/>
+        </w:rPr>
+        <w:t>will</w:t>
+      </w:r>
+      <w:proofErr w:type="spellEnd"/>
+      <w:r>
+        <w:rPr>
+          <w:rFonts w:ascii="Arial" w:hAnsi="Arial" w:cs="Arial"/>
+          <w:sz w:val="22"/>
+          <w:lang w:val="cs-CZ"/>
+        </w:rPr>
+        <w:t xml:space="preserve"> </w:t>
+      </w:r>
+      <w:proofErr w:type="spellStart"/>
+      <w:r>
+        <w:rPr>
+          <w:rFonts w:ascii="Arial" w:hAnsi="Arial" w:cs="Arial"/>
+          <w:sz w:val="22"/>
+          <w:lang w:val="cs-CZ"/>
+        </w:rPr>
+        <w:t>however</w:t>
+      </w:r>
+      <w:proofErr w:type="spellEnd"/>
+      <w:r>
+        <w:rPr>
+          <w:rFonts w:ascii="Arial" w:hAnsi="Arial" w:cs="Arial"/>
+          <w:sz w:val="22"/>
+          <w:lang w:val="cs-CZ"/>
+        </w:rPr>
+        <w:t xml:space="preserve"> </w:t>
+      </w:r>
+      <w:proofErr w:type="spellStart"/>
+      <w:r>
+        <w:rPr>
+          <w:rFonts w:ascii="Arial" w:hAnsi="Arial" w:cs="Arial"/>
+          <w:sz w:val="22"/>
+          <w:lang w:val="cs-CZ"/>
+        </w:rPr>
+        <w:t>be</w:t>
+      </w:r>
+      <w:proofErr w:type="spellEnd"/>
+      <w:r>
+        <w:rPr>
+          <w:rFonts w:ascii="Arial" w:hAnsi="Arial" w:cs="Arial"/>
+          <w:sz w:val="22"/>
+          <w:lang w:val="cs-CZ"/>
+        </w:rPr>
+        <w:t xml:space="preserve"> limited and </w:t>
+      </w:r>
+      <w:proofErr w:type="spellStart"/>
+      <w:r>
+        <w:rPr>
+          <w:rFonts w:ascii="Arial" w:hAnsi="Arial" w:cs="Arial"/>
+          <w:sz w:val="22"/>
+          <w:lang w:val="cs-CZ"/>
+        </w:rPr>
+        <w:t>of</w:t>
+      </w:r>
+      <w:proofErr w:type="spellEnd"/>
+      <w:r>
+        <w:rPr>
+          <w:rFonts w:ascii="Arial" w:hAnsi="Arial" w:cs="Arial"/>
+          <w:sz w:val="22"/>
+          <w:lang w:val="cs-CZ"/>
+        </w:rPr>
+        <w:t xml:space="preserve"> a more </w:t>
+      </w:r>
+      <w:proofErr w:type="spellStart"/>
+      <w:r>
+        <w:rPr>
+          <w:rFonts w:ascii="Arial" w:hAnsi="Arial" w:cs="Arial"/>
+          <w:sz w:val="22"/>
+          <w:lang w:val="cs-CZ"/>
+        </w:rPr>
+        <w:t>demonstrative</w:t>
+      </w:r>
+      <w:proofErr w:type="spellEnd"/>
+      <w:r>
+        <w:rPr>
+          <w:rFonts w:ascii="Arial" w:hAnsi="Arial" w:cs="Arial"/>
+          <w:sz w:val="22"/>
+          <w:lang w:val="cs-CZ"/>
+        </w:rPr>
+        <w:t xml:space="preserve"> </w:t>
+      </w:r>
+      <w:proofErr w:type="spellStart"/>
+      <w:r>
+        <w:rPr>
+          <w:rFonts w:ascii="Arial" w:hAnsi="Arial" w:cs="Arial"/>
+          <w:sz w:val="22"/>
+          <w:lang w:val="cs-CZ"/>
+        </w:rPr>
+        <w:t>nature</w:t>
+      </w:r>
+      <w:proofErr w:type="spellEnd"/>
+      <w:r>
+        <w:rPr>
+          <w:rFonts w:ascii="Arial" w:hAnsi="Arial" w:cs="Arial"/>
+          <w:sz w:val="22"/>
+          <w:lang w:val="cs-CZ"/>
+        </w:rPr>
+        <w:t>.</w:t>
       </w:r>
     </w:p>
     <w:p>
@@ -3343,13 +4699,23 @@
           <w:lang w:val="cs-CZ"/>
         </w:rPr>
       </w:pPr>
-      <w:r>
-        <w:rPr>
-          <w:rFonts w:ascii="Arial" w:hAnsi="Arial" w:cs="Arial"/>
-          <w:sz w:val="22"/>
-          <w:lang w:val="cs-CZ"/>
-        </w:rPr>
-        <w:t xml:space="preserve">The </w:t>
+      <w:proofErr w:type="spellStart"/>
+      <w:r>
+        <w:rPr>
+          <w:rFonts w:ascii="Arial" w:hAnsi="Arial" w:cs="Arial"/>
+          <w:sz w:val="22"/>
+          <w:lang w:val="cs-CZ"/>
+        </w:rPr>
+        <w:t>The</w:t>
+      </w:r>
+      <w:proofErr w:type="spellEnd"/>
+      <w:r>
+        <w:rPr>
+          <w:rFonts w:ascii="Arial" w:hAnsi="Arial" w:cs="Arial"/>
+          <w:sz w:val="22"/>
+          <w:lang w:val="cs-CZ"/>
+        </w:rPr>
+        <w:t xml:space="preserve"> </w:t>
       </w:r>
       <w:r>
         <w:rPr>
@@ -3365,7 +4731,349 @@
           <w:sz w:val="22"/>
           <w:lang w:val="cs-CZ"/>
         </w:rPr>
-        <w:t>se cases we wish to implement are: search for a people with expirience on specific projects, people currently ithout proejct and employes with given skills.</w:t>
+        <w:t xml:space="preserve">se </w:t>
+      </w:r>
+      <w:proofErr w:type="spellStart"/>
+      <w:r>
+        <w:rPr>
+          <w:rFonts w:ascii="Arial" w:hAnsi="Arial" w:cs="Arial"/>
+          <w:sz w:val="22"/>
+          <w:lang w:val="cs-CZ"/>
+        </w:rPr>
+        <w:t>cases</w:t>
+      </w:r>
+      <w:proofErr w:type="spellEnd"/>
+      <w:r>
+        <w:rPr>
+          <w:rFonts w:ascii="Arial" w:hAnsi="Arial" w:cs="Arial"/>
+          <w:sz w:val="22"/>
+          <w:lang w:val="cs-CZ"/>
+        </w:rPr>
+        <w:t xml:space="preserve"> </w:t>
+      </w:r>
+      <w:proofErr w:type="spellStart"/>
+      <w:r>
+        <w:rPr>
+          <w:rFonts w:ascii="Arial" w:hAnsi="Arial" w:cs="Arial"/>
+          <w:sz w:val="22"/>
+          <w:lang w:val="cs-CZ"/>
+        </w:rPr>
+        <w:t>we</w:t>
+      </w:r>
+      <w:proofErr w:type="spellEnd"/>
+      <w:r>
+        <w:rPr>
+          <w:rFonts w:ascii="Arial" w:hAnsi="Arial" w:cs="Arial"/>
+          <w:sz w:val="22"/>
+          <w:lang w:val="cs-CZ"/>
+        </w:rPr>
+        <w:t xml:space="preserve"> </w:t>
+      </w:r>
+      <w:proofErr w:type="spellStart"/>
+      <w:r>
+        <w:rPr>
+          <w:rFonts w:ascii="Arial" w:hAnsi="Arial" w:cs="Arial"/>
+          <w:sz w:val="22"/>
+          <w:lang w:val="cs-CZ"/>
+        </w:rPr>
+        <w:t>wish</w:t>
+      </w:r>
+      <w:proofErr w:type="spellEnd"/>
+      <w:r>
+        <w:rPr>
+          <w:rFonts w:ascii="Arial" w:hAnsi="Arial" w:cs="Arial"/>
+          <w:sz w:val="22"/>
+          <w:lang w:val="cs-CZ"/>
+        </w:rPr>
+        <w:t xml:space="preserve"> to </w:t>
+      </w:r>
+      <w:proofErr w:type="spellStart"/>
+      <w:r>
+        <w:rPr>
+          <w:rFonts w:ascii="Arial" w:hAnsi="Arial" w:cs="Arial"/>
+          <w:sz w:val="22"/>
+          <w:lang w:val="cs-CZ"/>
+        </w:rPr>
+        <w:t>implement</w:t>
+      </w:r>
+      <w:proofErr w:type="spellEnd"/>
+      <w:r>
+        <w:rPr>
+          <w:rFonts w:ascii="Arial" w:hAnsi="Arial" w:cs="Arial"/>
+          <w:sz w:val="22"/>
+          <w:lang w:val="cs-CZ"/>
+        </w:rPr>
+        <w:t xml:space="preserve"> are: </w:t>
+      </w:r>
+      <w:proofErr w:type="spellStart"/>
+      <w:r>
+        <w:rPr>
+          <w:rFonts w:ascii="Arial" w:hAnsi="Arial" w:cs="Arial"/>
+          <w:sz w:val="22"/>
+          <w:lang w:val="cs-CZ"/>
+        </w:rPr>
+        <w:t>search</w:t>
+      </w:r>
+      <w:proofErr w:type="spellEnd"/>
+      <w:r>
+        <w:rPr>
+          <w:rFonts w:ascii="Arial" w:hAnsi="Arial" w:cs="Arial"/>
+          <w:sz w:val="22"/>
+          <w:lang w:val="cs-CZ"/>
+        </w:rPr>
+        <w:t xml:space="preserve"> </w:t>
+      </w:r>
+      <w:proofErr w:type="spellStart"/>
+      <w:r>
+        <w:rPr>
+          <w:rFonts w:ascii="Arial" w:hAnsi="Arial" w:cs="Arial"/>
+          <w:sz w:val="22"/>
+          <w:lang w:val="cs-CZ"/>
+        </w:rPr>
+        <w:t>for</w:t>
+      </w:r>
+      <w:proofErr w:type="spellEnd"/>
+      <w:r>
+        <w:rPr>
+          <w:rFonts w:ascii="Arial" w:hAnsi="Arial" w:cs="Arial"/>
+          <w:sz w:val="22"/>
+          <w:lang w:val="cs-CZ"/>
+        </w:rPr>
+        <w:t xml:space="preserve"> a </w:t>
+      </w:r>
+      <w:proofErr w:type="spellStart"/>
+      <w:r>
+        <w:rPr>
+          <w:rFonts w:ascii="Arial" w:hAnsi="Arial" w:cs="Arial"/>
+          <w:sz w:val="22"/>
+          <w:lang w:val="cs-CZ"/>
+        </w:rPr>
+        <w:t>people</w:t>
+      </w:r>
+      <w:proofErr w:type="spellEnd"/>
+      <w:r>
+        <w:rPr>
+          <w:rFonts w:ascii="Arial" w:hAnsi="Arial" w:cs="Arial"/>
+          <w:sz w:val="22"/>
+          <w:lang w:val="cs-CZ"/>
+        </w:rPr>
+        <w:t xml:space="preserve"> </w:t>
+      </w:r>
+      <w:proofErr w:type="spellStart"/>
+      <w:r>
+        <w:rPr>
+          <w:rFonts w:ascii="Arial" w:hAnsi="Arial" w:cs="Arial"/>
+          <w:sz w:val="22"/>
+          <w:lang w:val="cs-CZ"/>
+        </w:rPr>
+        <w:t>with</w:t>
+      </w:r>
+      <w:proofErr w:type="spellEnd"/>
+      <w:r>
+        <w:rPr>
+          <w:rFonts w:ascii="Arial" w:hAnsi="Arial" w:cs="Arial"/>
+          <w:sz w:val="22"/>
+          <w:lang w:val="cs-CZ"/>
+        </w:rPr>
+        <w:t xml:space="preserve"> </w:t>
+      </w:r>
+      <w:proofErr w:type="spellStart"/>
+      <w:r>
+        <w:rPr>
+          <w:rFonts w:ascii="Arial" w:hAnsi="Arial" w:cs="Arial"/>
+          <w:sz w:val="22"/>
+          <w:lang w:val="cs-CZ"/>
+        </w:rPr>
+        <w:t>expirience</w:t>
+      </w:r>
+      <w:proofErr w:type="spellEnd"/>
+      <w:r>
+        <w:rPr>
+          <w:rFonts w:ascii="Arial" w:hAnsi="Arial" w:cs="Arial"/>
+          <w:sz w:val="22"/>
+          <w:lang w:val="cs-CZ"/>
+        </w:rPr>
+        <w:t xml:space="preserve"> on </w:t>
+      </w:r>
+      <w:proofErr w:type="spellStart"/>
+      <w:r>
+        <w:rPr>
+          <w:rFonts w:ascii="Arial" w:hAnsi="Arial" w:cs="Arial"/>
+          <w:sz w:val="22"/>
+          <w:lang w:val="cs-CZ"/>
+        </w:rPr>
+        <w:t>specific</w:t>
+      </w:r>
+      <w:proofErr w:type="spellEnd"/>
+      <w:r>
+        <w:rPr>
+          <w:rFonts w:ascii="Arial" w:hAnsi="Arial" w:cs="Arial"/>
+          <w:sz w:val="22"/>
+          <w:lang w:val="cs-CZ"/>
+        </w:rPr>
+        <w:t xml:space="preserve"> </w:t>
+      </w:r>
+      <w:proofErr w:type="spellStart"/>
+      <w:r>
+        <w:rPr>
+          <w:rFonts w:ascii="Arial" w:hAnsi="Arial" w:cs="Arial"/>
+          <w:sz w:val="22"/>
+          <w:lang w:val="cs-CZ"/>
+        </w:rPr>
+        <w:t>projects</w:t>
+      </w:r>
+      <w:proofErr w:type="spellEnd"/>
+      <w:r>
+        <w:rPr>
+          <w:rFonts w:ascii="Arial" w:hAnsi="Arial" w:cs="Arial"/>
+          <w:sz w:val="22"/>
+          <w:lang w:val="cs-CZ"/>
+        </w:rPr>
+        <w:t xml:space="preserve">, </w:t>
+      </w:r>
+      <w:proofErr w:type="spellStart"/>
+      <w:r>
+        <w:rPr>
+          <w:rFonts w:ascii="Arial" w:hAnsi="Arial" w:cs="Arial"/>
+          <w:sz w:val="22"/>
+          <w:lang w:val="cs-CZ"/>
+        </w:rPr>
+        <w:t>people</w:t>
+      </w:r>
+      <w:proofErr w:type="spellEnd"/>
+      <w:r>
+        <w:rPr>
+          <w:rFonts w:ascii="Arial" w:hAnsi="Arial" w:cs="Arial"/>
+          <w:sz w:val="22"/>
+          <w:lang w:val="cs-CZ"/>
+        </w:rPr>
+        <w:t xml:space="preserve"> </w:t>
+      </w:r>
+      <w:proofErr w:type="spellStart"/>
+      <w:r>
+        <w:rPr>
+          <w:rFonts w:ascii="Arial" w:hAnsi="Arial" w:cs="Arial"/>
+          <w:sz w:val="22"/>
+          <w:lang w:val="cs-CZ"/>
+        </w:rPr>
+        <w:t>currently</w:t>
+      </w:r>
+      <w:proofErr w:type="spellEnd"/>
+      <w:r>
+        <w:rPr>
+          <w:rFonts w:ascii="Arial" w:hAnsi="Arial" w:cs="Arial"/>
+          <w:sz w:val="22"/>
+          <w:lang w:val="cs-CZ"/>
+        </w:rPr>
+        <w:t xml:space="preserve"> </w:t>
+      </w:r>
+      <w:proofErr w:type="spellStart"/>
+      <w:r>
+        <w:rPr>
+          <w:rFonts w:ascii="Arial" w:hAnsi="Arial" w:cs="Arial"/>
+          <w:sz w:val="22"/>
+          <w:lang w:val="cs-CZ"/>
+        </w:rPr>
+        <w:t>ithout</w:t>
+      </w:r>
+      <w:proofErr w:type="spellEnd"/>
+      <w:r>
+        <w:rPr>
+          <w:rFonts w:ascii="Arial" w:hAnsi="Arial" w:cs="Arial"/>
+          <w:sz w:val="22"/>
+          <w:lang w:val="cs-CZ"/>
+        </w:rPr>
+        <w:t xml:space="preserve"> </w:t>
+      </w:r>
+      <w:proofErr w:type="spellStart"/>
+      <w:r>
+        <w:rPr>
+          <w:rFonts w:ascii="Arial" w:hAnsi="Arial" w:cs="Arial"/>
+          <w:sz w:val="22"/>
+          <w:lang w:val="cs-CZ"/>
+        </w:rPr>
+        <w:t>proejct</w:t>
+      </w:r>
+      <w:proofErr w:type="spellEnd"/>
+      <w:r>
+        <w:rPr>
+          <w:rFonts w:ascii="Arial" w:hAnsi="Arial" w:cs="Arial"/>
+          <w:sz w:val="22"/>
+          <w:lang w:val="cs-CZ"/>
+        </w:rPr>
+        <w:t xml:space="preserve"> and </w:t>
+      </w:r>
+      <w:proofErr w:type="spellStart"/>
+      <w:r>
+        <w:rPr>
+          <w:rFonts w:ascii="Arial" w:hAnsi="Arial" w:cs="Arial"/>
+          <w:sz w:val="22"/>
+          <w:lang w:val="cs-CZ"/>
+        </w:rPr>
+        <w:t>employes</w:t>
+      </w:r>
+      <w:proofErr w:type="spellEnd"/>
+      <w:r>
+        <w:rPr>
+          <w:rFonts w:ascii="Arial" w:hAnsi="Arial" w:cs="Arial"/>
+          <w:sz w:val="22"/>
+          <w:lang w:val="cs-CZ"/>
+        </w:rPr>
+        <w:t xml:space="preserve"> </w:t>
+      </w:r>
+      <w:proofErr w:type="spellStart"/>
+      <w:r>
+        <w:rPr>
+          <w:rFonts w:ascii="Arial" w:hAnsi="Arial" w:cs="Arial"/>
+          <w:sz w:val="22"/>
+          <w:lang w:val="cs-CZ"/>
+        </w:rPr>
+        <w:t>with</w:t>
+      </w:r>
+      <w:proofErr w:type="spellEnd"/>
+      <w:r>
+        <w:rPr>
+          <w:rFonts w:ascii="Arial" w:hAnsi="Arial" w:cs="Arial"/>
+          <w:sz w:val="22"/>
+          <w:lang w:val="cs-CZ"/>
+        </w:rPr>
+        <w:t xml:space="preserve"> </w:t>
+      </w:r>
+      <w:proofErr w:type="spellStart"/>
+      <w:r>
+        <w:rPr>
+          <w:rFonts w:ascii="Arial" w:hAnsi="Arial" w:cs="Arial"/>
+          <w:sz w:val="22"/>
+          <w:lang w:val="cs-CZ"/>
+        </w:rPr>
+        <w:t>given</w:t>
+      </w:r>
+      <w:proofErr w:type="spellEnd"/>
+      <w:r>
+        <w:rPr>
+          <w:rFonts w:ascii="Arial" w:hAnsi="Arial" w:cs="Arial"/>
+          <w:sz w:val="22"/>
+          <w:lang w:val="cs-CZ"/>
+        </w:rPr>
+        <w:t xml:space="preserve"> </w:t>
+      </w:r>
+      <w:proofErr w:type="spellStart"/>
+      <w:r>
+        <w:rPr>
+          <w:rFonts w:ascii="Arial" w:hAnsi="Arial" w:cs="Arial"/>
+          <w:sz w:val="22"/>
+          <w:lang w:val="cs-CZ"/>
+        </w:rPr>
+        <w:t>skills</w:t>
+      </w:r>
+      <w:proofErr w:type="spellEnd"/>
+      <w:r>
+        <w:rPr>
+          <w:rFonts w:ascii="Arial" w:hAnsi="Arial" w:cs="Arial"/>
+          <w:sz w:val="22"/>
+          <w:lang w:val="cs-CZ"/>
+        </w:rPr>
+        <w:t>.</w:t>
       </w:r>
     </w:p>
     <w:p>
@@ -3387,8 +5095,18 @@
           <w:sz w:val="22"/>
           <w:lang w:val="cs-CZ"/>
         </w:rPr>
-        <w:t>Basic user administration</w:t>
-      </w:r>
+        <w:t xml:space="preserve">Basic user </w:t>
+      </w:r>
+      <w:proofErr w:type="spellStart"/>
+      <w:r>
+        <w:rPr>
+          <w:rFonts w:ascii="Arial" w:hAnsi="Arial" w:cs="Arial"/>
+          <w:sz w:val="22"/>
+          <w:lang w:val="cs-CZ"/>
+        </w:rPr>
+        <w:t>administration</w:t>
+      </w:r>
+      <w:proofErr w:type="spellEnd"/>
     </w:p>
     <w:p>
       <w:pPr>
@@ -3403,13 +5121,311 @@
           <w:lang w:val="cs-CZ"/>
         </w:rPr>
       </w:pPr>
-      <w:r>
-        <w:rPr>
-          <w:rFonts w:ascii="Arial" w:hAnsi="Arial" w:cs="Arial"/>
-          <w:sz w:val="22"/>
-          <w:lang w:val="cs-CZ"/>
-        </w:rPr>
-        <w:t>The admin user is going to be able to edit details about other users, such as personal details, location and areas of expertise (resumé).</w:t>
+      <w:proofErr w:type="spellStart"/>
+      <w:r>
+        <w:rPr>
+          <w:rFonts w:ascii="Arial" w:hAnsi="Arial" w:cs="Arial"/>
+          <w:sz w:val="22"/>
+          <w:lang w:val="cs-CZ"/>
+        </w:rPr>
+        <w:t>The</w:t>
+      </w:r>
+      <w:proofErr w:type="spellEnd"/>
+      <w:r>
+        <w:rPr>
+          <w:rFonts w:ascii="Arial" w:hAnsi="Arial" w:cs="Arial"/>
+          <w:sz w:val="22"/>
+          <w:lang w:val="cs-CZ"/>
+        </w:rPr>
+        <w:t xml:space="preserve"> </w:t>
+      </w:r>
+      <w:proofErr w:type="spellStart"/>
+      <w:r>
+        <w:rPr>
+          <w:rFonts w:ascii="Arial" w:hAnsi="Arial" w:cs="Arial"/>
+          <w:sz w:val="22"/>
+          <w:lang w:val="cs-CZ"/>
+        </w:rPr>
+        <w:t>admin</w:t>
+      </w:r>
+      <w:proofErr w:type="spellEnd"/>
+      <w:r>
+        <w:rPr>
+          <w:rFonts w:ascii="Arial" w:hAnsi="Arial" w:cs="Arial"/>
+          <w:sz w:val="22"/>
+          <w:lang w:val="cs-CZ"/>
+        </w:rPr>
+        <w:t xml:space="preserve"> user </w:t>
+      </w:r>
+      <w:proofErr w:type="spellStart"/>
+      <w:r>
+        <w:rPr>
+          <w:rFonts w:ascii="Arial" w:hAnsi="Arial" w:cs="Arial"/>
+          <w:sz w:val="22"/>
+          <w:lang w:val="cs-CZ"/>
+        </w:rPr>
+        <w:t>is</w:t>
+      </w:r>
+      <w:proofErr w:type="spellEnd"/>
+      <w:r>
+        <w:rPr>
+          <w:rFonts w:ascii="Arial" w:hAnsi="Arial" w:cs="Arial"/>
+          <w:sz w:val="22"/>
+          <w:lang w:val="cs-CZ"/>
+        </w:rPr>
+        <w:t xml:space="preserve"> </w:t>
+      </w:r>
+      <w:proofErr w:type="spellStart"/>
+      <w:r>
+        <w:rPr>
+          <w:rFonts w:ascii="Arial" w:hAnsi="Arial" w:cs="Arial"/>
+          <w:sz w:val="22"/>
+          <w:lang w:val="cs-CZ"/>
+        </w:rPr>
+        <w:t>going</w:t>
+      </w:r>
+      <w:proofErr w:type="spellEnd"/>
+      <w:r>
+        <w:rPr>
+          <w:rFonts w:ascii="Arial" w:hAnsi="Arial" w:cs="Arial"/>
+          <w:sz w:val="22"/>
+          <w:lang w:val="cs-CZ"/>
+        </w:rPr>
+        <w:t xml:space="preserve"> to </w:t>
+      </w:r>
+      <w:proofErr w:type="spellStart"/>
+      <w:r>
+        <w:rPr>
+          <w:rFonts w:ascii="Arial" w:hAnsi="Arial" w:cs="Arial"/>
+          <w:sz w:val="22"/>
+          <w:lang w:val="cs-CZ"/>
+        </w:rPr>
+        <w:t>be</w:t>
+      </w:r>
+      <w:proofErr w:type="spellEnd"/>
+      <w:r>
+        <w:rPr>
+          <w:rFonts w:ascii="Arial" w:hAnsi="Arial" w:cs="Arial"/>
+          <w:sz w:val="22"/>
+          <w:lang w:val="cs-CZ"/>
+        </w:rPr>
+        <w:t xml:space="preserve"> </w:t>
+      </w:r>
+      <w:proofErr w:type="spellStart"/>
+      <w:r>
+        <w:rPr>
+          <w:rFonts w:ascii="Arial" w:hAnsi="Arial" w:cs="Arial"/>
+          <w:sz w:val="22"/>
+          <w:lang w:val="cs-CZ"/>
+        </w:rPr>
+        <w:t>able</w:t>
+      </w:r>
+      <w:proofErr w:type="spellEnd"/>
+      <w:r>
+        <w:rPr>
+          <w:rFonts w:ascii="Arial" w:hAnsi="Arial" w:cs="Arial"/>
+          <w:sz w:val="22"/>
+          <w:lang w:val="cs-CZ"/>
+        </w:rPr>
+        <w:t xml:space="preserve"> to </w:t>
+      </w:r>
+      <w:proofErr w:type="spellStart"/>
+      <w:r>
+        <w:rPr>
+          <w:rFonts w:ascii="Arial" w:hAnsi="Arial" w:cs="Arial"/>
+          <w:sz w:val="22"/>
+          <w:lang w:val="cs-CZ"/>
+        </w:rPr>
+        <w:t>edit</w:t>
+      </w:r>
+      <w:proofErr w:type="spellEnd"/>
+      <w:r>
+        <w:rPr>
+          <w:rFonts w:ascii="Arial" w:hAnsi="Arial" w:cs="Arial"/>
+          <w:sz w:val="22"/>
+          <w:lang w:val="cs-CZ"/>
+        </w:rPr>
+        <w:t xml:space="preserve"> </w:t>
+      </w:r>
+      <w:proofErr w:type="spellStart"/>
+      <w:r>
+        <w:rPr>
+          <w:rFonts w:ascii="Arial" w:hAnsi="Arial" w:cs="Arial"/>
+          <w:sz w:val="22"/>
+          <w:lang w:val="cs-CZ"/>
+        </w:rPr>
+        <w:t>details</w:t>
+      </w:r>
+      <w:proofErr w:type="spellEnd"/>
+      <w:r>
+        <w:rPr>
+          <w:rFonts w:ascii="Arial" w:hAnsi="Arial" w:cs="Arial"/>
+          <w:sz w:val="22"/>
+          <w:lang w:val="cs-CZ"/>
+        </w:rPr>
+        <w:t xml:space="preserve"> </w:t>
+      </w:r>
+      <w:proofErr w:type="spellStart"/>
+      <w:r>
+        <w:rPr>
+          <w:rFonts w:ascii="Arial" w:hAnsi="Arial" w:cs="Arial"/>
+          <w:sz w:val="22"/>
+          <w:lang w:val="cs-CZ"/>
+        </w:rPr>
+        <w:t>about</w:t>
+      </w:r>
+      <w:proofErr w:type="spellEnd"/>
+      <w:r>
+        <w:rPr>
+          <w:rFonts w:ascii="Arial" w:hAnsi="Arial" w:cs="Arial"/>
+          <w:sz w:val="22"/>
+          <w:lang w:val="cs-CZ"/>
+        </w:rPr>
+        <w:t xml:space="preserve"> </w:t>
+      </w:r>
+      <w:proofErr w:type="spellStart"/>
+      <w:r>
+        <w:rPr>
+          <w:rFonts w:ascii="Arial" w:hAnsi="Arial" w:cs="Arial"/>
+          <w:sz w:val="22"/>
+          <w:lang w:val="cs-CZ"/>
+        </w:rPr>
+        <w:t>other</w:t>
+      </w:r>
+      <w:proofErr w:type="spellEnd"/>
+      <w:r>
+        <w:rPr>
+          <w:rFonts w:ascii="Arial" w:hAnsi="Arial" w:cs="Arial"/>
+          <w:sz w:val="22"/>
+          <w:lang w:val="cs-CZ"/>
+        </w:rPr>
+        <w:t xml:space="preserve"> </w:t>
+      </w:r>
+      <w:proofErr w:type="spellStart"/>
+      <w:r>
+        <w:rPr>
+          <w:rFonts w:ascii="Arial" w:hAnsi="Arial" w:cs="Arial"/>
+          <w:sz w:val="22"/>
+          <w:lang w:val="cs-CZ"/>
+        </w:rPr>
+        <w:t>users</w:t>
+      </w:r>
+      <w:proofErr w:type="spellEnd"/>
+      <w:r>
+        <w:rPr>
+          <w:rFonts w:ascii="Arial" w:hAnsi="Arial" w:cs="Arial"/>
+          <w:sz w:val="22"/>
+          <w:lang w:val="cs-CZ"/>
+        </w:rPr>
+        <w:t xml:space="preserve">, such as </w:t>
+      </w:r>
+      <w:proofErr w:type="spellStart"/>
+      <w:r>
+        <w:rPr>
+          <w:rFonts w:ascii="Arial" w:hAnsi="Arial" w:cs="Arial"/>
+          <w:sz w:val="22"/>
+          <w:lang w:val="cs-CZ"/>
+        </w:rPr>
+        <w:t>personal</w:t>
+      </w:r>
+      <w:proofErr w:type="spellEnd"/>
+      <w:r>
+        <w:rPr>
+          <w:rFonts w:ascii="Arial" w:hAnsi="Arial" w:cs="Arial"/>
+          <w:sz w:val="22"/>
+          <w:lang w:val="cs-CZ"/>
+        </w:rPr>
+        <w:t xml:space="preserve"> </w:t>
+      </w:r>
+      <w:proofErr w:type="spellStart"/>
+      <w:r>
+        <w:rPr>
+          <w:rFonts w:ascii="Arial" w:hAnsi="Arial" w:cs="Arial"/>
+          <w:sz w:val="22"/>
+          <w:lang w:val="cs-CZ"/>
+        </w:rPr>
+        <w:t>details</w:t>
+      </w:r>
+      <w:proofErr w:type="spellEnd"/>
+      <w:r>
+        <w:rPr>
+          <w:rFonts w:ascii="Arial" w:hAnsi="Arial" w:cs="Arial"/>
+          <w:sz w:val="22"/>
+          <w:lang w:val="cs-CZ"/>
+        </w:rPr>
+        <w:t xml:space="preserve">, </w:t>
+      </w:r>
+      <w:proofErr w:type="spellStart"/>
+      <w:r>
+        <w:rPr>
+          <w:rFonts w:ascii="Arial" w:hAnsi="Arial" w:cs="Arial"/>
+          <w:sz w:val="22"/>
+          <w:lang w:val="cs-CZ"/>
+        </w:rPr>
+        <w:t>location</w:t>
+      </w:r>
+      <w:proofErr w:type="spellEnd"/>
+      <w:r>
+        <w:rPr>
+          <w:rFonts w:ascii="Arial" w:hAnsi="Arial" w:cs="Arial"/>
+          <w:sz w:val="22"/>
+          <w:lang w:val="cs-CZ"/>
+        </w:rPr>
+        <w:t xml:space="preserve"> and </w:t>
+      </w:r>
+      <w:proofErr w:type="spellStart"/>
+      <w:r>
+        <w:rPr>
+          <w:rFonts w:ascii="Arial" w:hAnsi="Arial" w:cs="Arial"/>
+          <w:sz w:val="22"/>
+          <w:lang w:val="cs-CZ"/>
+        </w:rPr>
+        <w:t>areas</w:t>
+      </w:r>
+      <w:proofErr w:type="spellEnd"/>
+      <w:r>
+        <w:rPr>
+          <w:rFonts w:ascii="Arial" w:hAnsi="Arial" w:cs="Arial"/>
+          <w:sz w:val="22"/>
+          <w:lang w:val="cs-CZ"/>
+        </w:rPr>
+        <w:t xml:space="preserve"> </w:t>
+      </w:r>
+      <w:proofErr w:type="spellStart"/>
+      <w:r>
+        <w:rPr>
+          <w:rFonts w:ascii="Arial" w:hAnsi="Arial" w:cs="Arial"/>
+          <w:sz w:val="22"/>
+          <w:lang w:val="cs-CZ"/>
+        </w:rPr>
+        <w:t>of</w:t>
+      </w:r>
+      <w:proofErr w:type="spellEnd"/>
+      <w:r>
+        <w:rPr>
+          <w:rFonts w:ascii="Arial" w:hAnsi="Arial" w:cs="Arial"/>
+          <w:sz w:val="22"/>
+          <w:lang w:val="cs-CZ"/>
+        </w:rPr>
+        <w:t xml:space="preserve"> </w:t>
+      </w:r>
+      <w:proofErr w:type="spellStart"/>
+      <w:r>
+        <w:rPr>
+          <w:rFonts w:ascii="Arial" w:hAnsi="Arial" w:cs="Arial"/>
+          <w:sz w:val="22"/>
+          <w:lang w:val="cs-CZ"/>
+        </w:rPr>
+        <w:t>expertise</w:t>
+      </w:r>
+      <w:proofErr w:type="spellEnd"/>
+      <w:r>
+        <w:rPr>
+          <w:rFonts w:ascii="Arial" w:hAnsi="Arial" w:cs="Arial"/>
+          <w:sz w:val="22"/>
+          <w:lang w:val="cs-CZ"/>
+        </w:rPr>
+        <w:t xml:space="preserve"> (resumé).</w:t>
       </w:r>
     </w:p>
     <w:p>
@@ -3504,13 +5520,13 @@
       <w:pPr>
         <w:pStyle w:val="Heading2"/>
       </w:pPr>
-      <w:bookmarkStart w:id="17" w:name="_Toc439994676"/>
-      <w:bookmarkStart w:id="18" w:name="_Toc499501964"/>
+      <w:bookmarkStart w:id="18" w:name="_Toc439994676"/>
+      <w:bookmarkStart w:id="19" w:name="_Toc499501964"/>
       <w:r>
         <w:t>User Classes and Characteristics</w:t>
       </w:r>
-      <w:bookmarkEnd w:id="17"/>
       <w:bookmarkEnd w:id="18"/>
+      <w:bookmarkEnd w:id="19"/>
     </w:p>
     <w:p>
       <w:pPr>
@@ -3543,12 +5559,14 @@
         </w:rPr>
         <w:t xml:space="preserve"> expected user classes defined within the </w:t>
       </w:r>
+      <w:proofErr w:type="spellStart"/>
       <w:r>
         <w:rPr>
           <w:i w:val="0"/>
         </w:rPr>
         <w:t>Staffr</w:t>
       </w:r>
+      <w:proofErr w:type="spellEnd"/>
       <w:r>
         <w:rPr>
           <w:i w:val="0"/>
@@ -3764,13 +5782,13 @@
       <w:pPr>
         <w:pStyle w:val="Heading2"/>
       </w:pPr>
-      <w:bookmarkStart w:id="19" w:name="_Toc439994677"/>
-      <w:bookmarkStart w:id="20" w:name="_Toc499501965"/>
+      <w:bookmarkStart w:id="20" w:name="_Toc439994677"/>
+      <w:bookmarkStart w:id="21" w:name="_Toc499501965"/>
       <w:r>
         <w:t>Operating Environment</w:t>
       </w:r>
-      <w:bookmarkEnd w:id="19"/>
       <w:bookmarkEnd w:id="20"/>
+      <w:bookmarkEnd w:id="21"/>
     </w:p>
     <w:p>
       <w:pPr>
@@ -3881,7 +5899,21 @@
         <w:rPr>
           <w:i w:val="0"/>
         </w:rPr>
-        <w:t xml:space="preserve"> The frontend is created using the ReactJS library.</w:t>
+        <w:t xml:space="preserve"> The frontend is created using the </w:t>
+      </w:r>
+      <w:proofErr w:type="spellStart"/>
+      <w:r>
+        <w:rPr>
+          <w:i w:val="0"/>
+        </w:rPr>
+        <w:t>ReactJS</w:t>
+      </w:r>
+      <w:proofErr w:type="spellEnd"/>
+      <w:r>
+        <w:rPr>
+          <w:i w:val="0"/>
+        </w:rPr>
+        <w:t xml:space="preserve"> library.</w:t>
       </w:r>
     </w:p>
     <w:p>
@@ -3904,13 +5936,13 @@
       <w:pPr>
         <w:pStyle w:val="Heading2"/>
       </w:pPr>
-      <w:bookmarkStart w:id="21" w:name="_Toc439994678"/>
-      <w:bookmarkStart w:id="22" w:name="_Toc499501966"/>
+      <w:bookmarkStart w:id="22" w:name="_Toc439994678"/>
+      <w:bookmarkStart w:id="23" w:name="_Toc499501966"/>
       <w:r>
         <w:t>Design and Implementation Constraints</w:t>
       </w:r>
-      <w:bookmarkEnd w:id="21"/>
       <w:bookmarkEnd w:id="22"/>
+      <w:bookmarkEnd w:id="23"/>
     </w:p>
     <w:p>
       <w:pPr>
@@ -3960,13 +5992,13 @@
       <w:pPr>
         <w:pStyle w:val="Heading2"/>
       </w:pPr>
-      <w:bookmarkStart w:id="23" w:name="_Toc439994679"/>
-      <w:bookmarkStart w:id="24" w:name="_Toc499501967"/>
+      <w:bookmarkStart w:id="24" w:name="_Toc439994679"/>
+      <w:bookmarkStart w:id="25" w:name="_Toc499501967"/>
       <w:r>
         <w:t>User Documentation</w:t>
       </w:r>
-      <w:bookmarkEnd w:id="23"/>
       <w:bookmarkEnd w:id="24"/>
+      <w:bookmarkEnd w:id="25"/>
     </w:p>
     <w:p>
       <w:pPr>
@@ -4009,7 +6041,7 @@
           <w:sz w:val="36"/>
         </w:rPr>
       </w:pPr>
-      <w:bookmarkStart w:id="25" w:name="_Toc439994682"/>
+      <w:bookmarkStart w:id="26" w:name="_Toc439994682"/>
       <w:r>
         <w:br w:type="page"/>
       </w:r>
@@ -4018,23 +6050,23 @@
       <w:pPr>
         <w:pStyle w:val="Heading1"/>
       </w:pPr>
-      <w:bookmarkStart w:id="26" w:name="_Toc499501968"/>
+      <w:bookmarkStart w:id="27" w:name="_Toc499501968"/>
       <w:r>
         <w:lastRenderedPageBreak/>
         <w:t>External Interface Requirements</w:t>
       </w:r>
-      <w:bookmarkEnd w:id="25"/>
       <w:bookmarkEnd w:id="26"/>
+      <w:bookmarkEnd w:id="27"/>
     </w:p>
     <w:p>
       <w:pPr>
         <w:pStyle w:val="Heading2"/>
       </w:pPr>
-      <w:bookmarkStart w:id="27" w:name="_Toc499501969"/>
+      <w:bookmarkStart w:id="28" w:name="_Toc499501969"/>
       <w:r>
         <w:t>User Interfaces</w:t>
       </w:r>
-      <w:bookmarkEnd w:id="27"/>
+      <w:bookmarkEnd w:id="28"/>
     </w:p>
     <w:p>
       <w:pPr>
@@ -4353,7 +6385,7 @@
       <w:pPr>
         <w:spacing w:line="240" w:lineRule="auto"/>
       </w:pPr>
-      <w:bookmarkStart w:id="28" w:name="_Toc439994685"/>
+      <w:bookmarkStart w:id="29" w:name="_Toc439994685"/>
       <w:r>
         <w:br w:type="page"/>
       </w:r>
@@ -4362,13 +6394,13 @@
       <w:pPr>
         <w:pStyle w:val="Heading2"/>
       </w:pPr>
-      <w:bookmarkStart w:id="29" w:name="_Toc499501970"/>
+      <w:bookmarkStart w:id="30" w:name="_Toc499501970"/>
       <w:r>
         <w:lastRenderedPageBreak/>
         <w:t>Software Interfaces</w:t>
       </w:r>
-      <w:bookmarkEnd w:id="28"/>
       <w:bookmarkEnd w:id="29"/>
+      <w:bookmarkEnd w:id="30"/>
     </w:p>
     <w:p>
       <w:pPr>
@@ -4394,13 +6426,13 @@
       <w:pPr>
         <w:pStyle w:val="Heading2"/>
       </w:pPr>
-      <w:bookmarkStart w:id="30" w:name="_Toc439994686"/>
-      <w:bookmarkStart w:id="31" w:name="_Toc499501971"/>
+      <w:bookmarkStart w:id="31" w:name="_Toc439994686"/>
+      <w:bookmarkStart w:id="32" w:name="_Toc499501971"/>
       <w:r>
         <w:t>Communications Interfaces</w:t>
       </w:r>
-      <w:bookmarkEnd w:id="30"/>
       <w:bookmarkEnd w:id="31"/>
+      <w:bookmarkEnd w:id="32"/>
     </w:p>
     <w:p>
       <w:pPr>
@@ -4426,7 +6458,7 @@
           <w:highlight w:val="cyan"/>
         </w:rPr>
       </w:pPr>
-      <w:bookmarkStart w:id="32" w:name="_Toc439994687"/>
+      <w:bookmarkStart w:id="33" w:name="_Toc439994687"/>
       <w:r>
         <w:rPr>
           <w:highlight w:val="cyan"/>
@@ -4438,16 +6470,16 @@
       <w:pPr>
         <w:pStyle w:val="Heading1"/>
       </w:pPr>
-      <w:bookmarkStart w:id="33" w:name="_Toc499501972"/>
+      <w:bookmarkStart w:id="34" w:name="_Toc499501972"/>
       <w:r>
         <w:lastRenderedPageBreak/>
         <w:t>System Features</w:t>
       </w:r>
-      <w:bookmarkEnd w:id="32"/>
+      <w:bookmarkEnd w:id="33"/>
       <w:r>
         <w:t xml:space="preserve"> – Use Cases</w:t>
       </w:r>
-      <w:bookmarkEnd w:id="33"/>
+      <w:bookmarkEnd w:id="34"/>
     </w:p>
     <w:p>
       <w:pPr>
@@ -4503,14 +6535,14 @@
       <w:pPr>
         <w:pStyle w:val="Heading2"/>
       </w:pPr>
-      <w:bookmarkStart w:id="34" w:name="_Toc499501973"/>
+      <w:bookmarkStart w:id="35" w:name="_Toc499501973"/>
       <w:r>
         <w:t>Basic features</w:t>
       </w:r>
       <w:r>
         <w:t xml:space="preserve"> to be implemented within CP2</w:t>
       </w:r>
-      <w:bookmarkEnd w:id="34"/>
+      <w:bookmarkEnd w:id="35"/>
     </w:p>
     <w:p>
       <w:pPr>
@@ -5433,12 +7465,12 @@
       <w:pPr>
         <w:pStyle w:val="Heading2"/>
       </w:pPr>
-      <w:bookmarkStart w:id="35" w:name="_Toc499501974"/>
+      <w:bookmarkStart w:id="36" w:name="_Toc499501974"/>
       <w:r>
         <w:lastRenderedPageBreak/>
         <w:t>Advanced features NOT to be implemented within project scope</w:t>
       </w:r>
-      <w:bookmarkEnd w:id="35"/>
+      <w:bookmarkEnd w:id="36"/>
     </w:p>
     <w:p>
       <w:pPr>
@@ -5860,7 +7892,15 @@
         <w:t xml:space="preserve">The software is required to </w:t>
       </w:r>
       <w:r>
-        <w:t>handle dependencies of project – delete individual relationships coming from employees, however noth deleting these entities themselves.</w:t>
+        <w:t xml:space="preserve">handle dependencies of project – delete individual relationships coming from employees, however </w:t>
+      </w:r>
+      <w:proofErr w:type="spellStart"/>
+      <w:r>
+        <w:t>noth</w:t>
+      </w:r>
+      <w:proofErr w:type="spellEnd"/>
+      <w:r>
+        <w:t xml:space="preserve"> deleting these entities themselves.</w:t>
       </w:r>
     </w:p>
     <w:p>
@@ -5880,7 +7920,7 @@
       <w:pPr>
         <w:pStyle w:val="H3nonumber"/>
       </w:pPr>
-      <w:bookmarkStart w:id="36" w:name="_Toc439994690"/>
+      <w:bookmarkStart w:id="37" w:name="_Toc439994690"/>
       <w:r>
         <w:t>Creation of a user</w:t>
       </w:r>
@@ -5979,9 +8019,11 @@
       <w:r>
         <w:t xml:space="preserve"> using Google/Facebook &gt; Grants permission to </w:t>
       </w:r>
+      <w:proofErr w:type="spellStart"/>
       <w:r>
         <w:t>Staffr</w:t>
       </w:r>
+      <w:proofErr w:type="spellEnd"/>
       <w:r>
         <w:t xml:space="preserve"> to fetch email &gt; Registration complete</w:t>
       </w:r>
@@ -6010,22 +8052,48 @@
         <w:pStyle w:val="Heading1"/>
         <w:spacing w:before="240" w:after="120"/>
       </w:pPr>
-      <w:bookmarkStart w:id="37" w:name="_Toc499501975"/>
+      <w:bookmarkStart w:id="38" w:name="_Toc499501975"/>
       <w:r>
         <w:t>Other Nonfunctional Requirements</w:t>
       </w:r>
+      <w:bookmarkEnd w:id="38"/>
+    </w:p>
+    <w:p>
+      <w:pPr>
+        <w:pStyle w:val="Heading2"/>
+      </w:pPr>
+      <w:bookmarkStart w:id="39" w:name="_Toc499501976"/>
+      <w:r>
+        <w:t>Performance Requirements</w:t>
+      </w:r>
       <w:bookmarkEnd w:id="37"/>
+      <w:bookmarkEnd w:id="39"/>
+    </w:p>
+    <w:p>
+      <w:pPr>
+        <w:pStyle w:val="template"/>
+        <w:rPr>
+          <w:i w:val="0"/>
+        </w:rPr>
+      </w:pPr>
+      <w:r>
+        <w:rPr>
+          <w:i w:val="0"/>
+        </w:rPr>
+        <w:t>The program is expected to handle all logged users with no noticeable delays. To assure this, sufficient hardware is needed for possible service overload.</w:t>
+      </w:r>
     </w:p>
     <w:p>
       <w:pPr>
         <w:pStyle w:val="Heading2"/>
       </w:pPr>
-      <w:bookmarkStart w:id="38" w:name="_Toc499501976"/>
-      <w:r>
-        <w:t>Performance Requirements</w:t>
-      </w:r>
-      <w:bookmarkEnd w:id="36"/>
-      <w:bookmarkEnd w:id="38"/>
+      <w:bookmarkStart w:id="40" w:name="_Toc439994692"/>
+      <w:bookmarkStart w:id="41" w:name="_Toc499501977"/>
+      <w:r>
+        <w:t>Security Requirements</w:t>
+      </w:r>
+      <w:bookmarkEnd w:id="40"/>
+      <w:bookmarkEnd w:id="41"/>
     </w:p>
     <w:p>
       <w:pPr>
@@ -6034,24 +8102,30 @@
           <w:i w:val="0"/>
         </w:rPr>
       </w:pPr>
-      <w:r>
-        <w:rPr>
-          <w:i w:val="0"/>
-        </w:rPr>
-        <w:t>The program is expected to handle all logged users with no noticeable delays. To assure this, sufficient hardware is needed for possible service overload.</w:t>
+      <w:bookmarkStart w:id="42" w:name="_Toc439994693"/>
+      <w:r>
+        <w:rPr>
+          <w:i w:val="0"/>
+        </w:rPr>
+        <w:t>Due to the nature of the stored data, the database and user login data is going to be secured using different methods, such as ha</w:t>
+      </w:r>
+      <w:r>
+        <w:rPr>
+          <w:i w:val="0"/>
+        </w:rPr>
+        <w:t>shing passwords and passing data through secure connections, to which a separate security layer will be committed.</w:t>
       </w:r>
     </w:p>
     <w:p>
       <w:pPr>
         <w:pStyle w:val="Heading2"/>
       </w:pPr>
-      <w:bookmarkStart w:id="39" w:name="_Toc439994692"/>
-      <w:bookmarkStart w:id="40" w:name="_Toc499501977"/>
-      <w:r>
-        <w:t>Security Requirements</w:t>
-      </w:r>
-      <w:bookmarkEnd w:id="39"/>
-      <w:bookmarkEnd w:id="40"/>
+      <w:bookmarkStart w:id="43" w:name="_Toc499501978"/>
+      <w:r>
+        <w:t>Software Quality Attributes</w:t>
+      </w:r>
+      <w:bookmarkEnd w:id="42"/>
+      <w:bookmarkEnd w:id="43"/>
     </w:p>
     <w:p>
       <w:pPr>
@@ -6060,30 +8134,24 @@
           <w:i w:val="0"/>
         </w:rPr>
       </w:pPr>
-      <w:bookmarkStart w:id="41" w:name="_Toc439994693"/>
-      <w:r>
-        <w:rPr>
-          <w:i w:val="0"/>
-        </w:rPr>
-        <w:t>Due to the nature of the stored data, the database and user login data is going to be secured using different methods, such as ha</w:t>
-      </w:r>
-      <w:r>
-        <w:rPr>
-          <w:i w:val="0"/>
-        </w:rPr>
-        <w:t>shing passwords and passing data through secure connections, to which a separate security layer will be committed.</w:t>
+      <w:r>
+        <w:rPr>
+          <w:i w:val="0"/>
+        </w:rPr>
+        <w:t>The resulting software should be flexible and adaptable to different uses – it should be simple and intuitive to add new categories or tags for example. Also, if, in the future, a new world currency comes to exist which is going to be widely used, its retrospective implementation into the project should be simple as well.</w:t>
       </w:r>
     </w:p>
     <w:p>
       <w:pPr>
         <w:pStyle w:val="Heading2"/>
       </w:pPr>
-      <w:bookmarkStart w:id="42" w:name="_Toc499501978"/>
-      <w:r>
-        <w:t>Software Quality Attributes</w:t>
-      </w:r>
-      <w:bookmarkEnd w:id="41"/>
-      <w:bookmarkEnd w:id="42"/>
+      <w:bookmarkStart w:id="44" w:name="_Toc439994694"/>
+      <w:bookmarkStart w:id="45" w:name="_Toc499501979"/>
+      <w:r>
+        <w:t>Business Rules</w:t>
+      </w:r>
+      <w:bookmarkEnd w:id="44"/>
+      <w:bookmarkEnd w:id="45"/>
     </w:p>
     <w:p>
       <w:pPr>
@@ -6096,32 +8164,6 @@
         <w:rPr>
           <w:i w:val="0"/>
         </w:rPr>
-        <w:t>The resulting software should be flexible and adaptable to different uses – it should be simple and intuitive to add new categories or tags for example. Also, if, in the future, a new world currency comes to exist which is going to be widely used, its retrospective implementation into the project should be simple as well.</w:t>
-      </w:r>
-    </w:p>
-    <w:p>
-      <w:pPr>
-        <w:pStyle w:val="Heading2"/>
-      </w:pPr>
-      <w:bookmarkStart w:id="43" w:name="_Toc439994694"/>
-      <w:bookmarkStart w:id="44" w:name="_Toc499501979"/>
-      <w:r>
-        <w:t>Business Rules</w:t>
-      </w:r>
-      <w:bookmarkEnd w:id="43"/>
-      <w:bookmarkEnd w:id="44"/>
-    </w:p>
-    <w:p>
-      <w:pPr>
-        <w:pStyle w:val="template"/>
-        <w:rPr>
-          <w:i w:val="0"/>
-        </w:rPr>
-      </w:pPr>
-      <w:r>
-        <w:rPr>
-          <w:i w:val="0"/>
-        </w:rPr>
         <w:t xml:space="preserve">While all users can see </w:t>
       </w:r>
       <w:r>
@@ -6177,17 +8219,17 @@
       <w:pPr>
         <w:pStyle w:val="Heading1"/>
       </w:pPr>
-      <w:bookmarkStart w:id="45" w:name="_Toc439994695"/>
+      <w:bookmarkStart w:id="46" w:name="_Toc439994695"/>
       <w:r>
         <w:br w:type="page"/>
       </w:r>
-      <w:bookmarkStart w:id="46" w:name="_Toc499501980"/>
+      <w:bookmarkStart w:id="47" w:name="_Toc499501980"/>
       <w:r>
         <w:lastRenderedPageBreak/>
         <w:t>Other Requirements</w:t>
       </w:r>
-      <w:bookmarkEnd w:id="45"/>
       <w:bookmarkEnd w:id="46"/>
+      <w:bookmarkEnd w:id="47"/>
     </w:p>
     <w:p>
       <w:pPr>
@@ -6200,18 +8242,32 @@
         <w:rPr>
           <w:i w:val="0"/>
         </w:rPr>
-        <w:t xml:space="preserve">The project is required to have at least five database tables, have at least one M:N relation and use one dependency. </w:t>
+        <w:t>The project is required to have at least five database tables, have at least one M</w:t>
+      </w:r>
+      <w:proofErr w:type="gramStart"/>
+      <w:r>
+        <w:rPr>
+          <w:i w:val="0"/>
+        </w:rPr>
+        <w:t>:N</w:t>
+      </w:r>
+      <w:proofErr w:type="gramEnd"/>
+      <w:r>
+        <w:rPr>
+          <w:i w:val="0"/>
+        </w:rPr>
+        <w:t xml:space="preserve"> relation and use one dependency. </w:t>
       </w:r>
     </w:p>
     <w:p>
       <w:pPr>
         <w:pStyle w:val="TOCEntry"/>
       </w:pPr>
-      <w:bookmarkStart w:id="47" w:name="_Toc439994696"/>
+      <w:bookmarkStart w:id="48" w:name="_Toc439994696"/>
       <w:r>
         <w:t>Appendix A: Glossary</w:t>
       </w:r>
-      <w:bookmarkEnd w:id="47"/>
+      <w:bookmarkEnd w:id="48"/>
     </w:p>
     <w:p>
       <w:pPr>
@@ -6221,7 +8277,7 @@
           <w:i w:val="0"/>
         </w:rPr>
       </w:pPr>
-      <w:bookmarkStart w:id="48" w:name="_Toc439994697"/>
+      <w:bookmarkStart w:id="49" w:name="_Toc439994697"/>
       <w:r>
         <w:rPr>
           <w:i w:val="0"/>
@@ -6268,7 +8324,7 @@
       <w:r>
         <w:t>Appendix B: Analysis Models</w:t>
       </w:r>
-      <w:bookmarkEnd w:id="48"/>
+      <w:bookmarkEnd w:id="49"/>
     </w:p>
     <w:p>
       <w:pPr>
@@ -6845,9 +8901,11 @@
     <w:r>
       <w:t xml:space="preserve">Requirements Specification for Project </w:t>
     </w:r>
+    <w:proofErr w:type="spellStart"/>
     <w:r>
       <w:t>Staffr</w:t>
     </w:r>
+    <w:proofErr w:type="spellEnd"/>
     <w:r>
       <w:tab/>
     </w:r>
@@ -6902,9 +8960,11 @@
     <w:r>
       <w:t xml:space="preserve">Requirements Specification for Project </w:t>
     </w:r>
+    <w:proofErr w:type="spellStart"/>
     <w:r>
       <w:t>Staffr</w:t>
     </w:r>
+    <w:proofErr w:type="spellEnd"/>
     <w:r>
       <w:tab/>
       <w:t xml:space="preserve">Page </w:t>
@@ -6922,7 +8982,7 @@
       <w:rPr>
         <w:noProof/>
       </w:rPr>
-      <w:t>10</w:t>
+      <w:t>5</w:t>
     </w:r>
     <w:r>
       <w:fldChar w:fldCharType="end"/>
@@ -8467,7 +10527,7 @@
       <w:numPr>
         <w:ilvl w:val="12"/>
       </w:numPr>
-      <w:ind w:left="142"/>
+      <w:ind w:left="142" w:hanging="716"/>
     </w:pPr>
     <w:rPr>
       <w:i w:val="0"/>
@@ -8814,7 +10874,7 @@
 </file>
 
 <file path=customXml/itemProps1.xml><?xml version="1.0" encoding="utf-8"?>
-<ds:datastoreItem xmlns:ds="http://schemas.openxmlformats.org/officeDocument/2006/customXml" ds:itemID="{A6D7C9A7-0810-4777-94BA-3CA6B4DE887B}">
+<ds:datastoreItem xmlns:ds="http://schemas.openxmlformats.org/officeDocument/2006/customXml" ds:itemID="{402F9DA9-FC7E-4A92-87EB-B616CA9E118C}">
   <ds:schemaRefs>
     <ds:schemaRef ds:uri="http://schemas.openxmlformats.org/officeDocument/2006/bibliography"/>
   </ds:schemaRefs>

</xml_diff>